<commit_message>
title font is updated
</commit_message>
<xml_diff>
--- a/docs/Android_Engineer_Kanstantsin_Kustau_CV.DOCX
+++ b/docs/Android_Engineer_Kanstantsin_Kustau_CV.DOCX
@@ -70,8 +70,8 @@
                 <w:rStyle w:val="divdocumentdivname"/>
                 <w:rFonts w:ascii="Arial" w:eastAsia="Century Gothic" w:hAnsi="Arial" w:cs="Arial"/>
                 <w:bCs/>
-                <w:sz w:val="34"/>
-                <w:szCs w:val="34"/>
+                <w:sz w:val="40"/>
+                <w:szCs w:val="40"/>
                 <w:lang w:val="en-US"/>
               </w:rPr>
             </w:pPr>
@@ -82,8 +82,8 @@
                 <w:b/>
                 <w:color w:val="FFFFFF"/>
                 <w:spacing w:val="10"/>
-                <w:sz w:val="34"/>
-                <w:szCs w:val="34"/>
+                <w:sz w:val="40"/>
+                <w:szCs w:val="40"/>
                 <w:lang w:val="en-US"/>
               </w:rPr>
               <w:t>K</w:t>
@@ -95,8 +95,8 @@
                 <w:b/>
                 <w:color w:val="FFFFFF"/>
                 <w:spacing w:val="10"/>
-                <w:sz w:val="34"/>
-                <w:szCs w:val="34"/>
+                <w:sz w:val="40"/>
+                <w:szCs w:val="40"/>
                 <w:lang w:val="en-US"/>
               </w:rPr>
               <w:t xml:space="preserve">onstantin </w:t>
@@ -109,8 +109,8 @@
                 <w:b/>
                 <w:color w:val="FFFFFF"/>
                 <w:spacing w:val="10"/>
-                <w:sz w:val="34"/>
-                <w:szCs w:val="34"/>
+                <w:sz w:val="40"/>
+                <w:szCs w:val="40"/>
                 <w:lang w:val="en-US"/>
               </w:rPr>
               <w:t>Kustov</w:t>
@@ -123,8 +123,8 @@
                 <w:b/>
                 <w:color w:val="FFFFFF"/>
                 <w:spacing w:val="10"/>
-                <w:sz w:val="34"/>
-                <w:szCs w:val="34"/>
+                <w:sz w:val="40"/>
+                <w:szCs w:val="40"/>
                 <w:lang w:val="en-US"/>
               </w:rPr>
               <w:t xml:space="preserve"> - </w:t>
@@ -136,8 +136,8 @@
                 <w:b/>
                 <w:color w:val="FFFFFF"/>
                 <w:spacing w:val="10"/>
-                <w:sz w:val="34"/>
-                <w:szCs w:val="34"/>
+                <w:sz w:val="40"/>
+                <w:szCs w:val="40"/>
                 <w:lang w:val="en-US"/>
               </w:rPr>
               <w:t>Android Software Engineer</w:t>
@@ -3527,7 +3527,18 @@
                       <w:szCs w:val="20"/>
                       <w:lang w:val="en-US"/>
                     </w:rPr>
-                    <w:t xml:space="preserve"> effective work of </w:t>
+                    <w:t xml:space="preserve"> effective </w:t>
+                  </w:r>
+                  <w:r>
+                    <w:rPr>
+                      <w:rStyle w:val="span"/>
+                      <w:rFonts w:ascii="Arial" w:eastAsia="Century Gothic" w:hAnsi="Arial" w:cs="Arial"/>
+                      <w:sz w:val="20"/>
+                      <w:szCs w:val="20"/>
+                      <w:lang w:val="en-US"/>
+                    </w:rPr>
+                    <w:lastRenderedPageBreak/>
+                    <w:t xml:space="preserve">work of </w:t>
                   </w:r>
                   <w:r>
                     <w:rPr>
@@ -3573,7 +3584,6 @@
                       <w:szCs w:val="20"/>
                       <w:lang w:val="en-US"/>
                     </w:rPr>
-                    <w:lastRenderedPageBreak/>
                     <w:t>LatticePro</w:t>
                   </w:r>
                   <w:proofErr w:type="spellEnd"/>
@@ -9126,7 +9136,7 @@
 </file>
 
 <file path=customXml/itemProps1.xml><?xml version="1.0" encoding="utf-8"?>
-<ds:datastoreItem xmlns:ds="http://schemas.openxmlformats.org/officeDocument/2006/customXml" ds:itemID="{3B0E8454-A03D-4D83-ADB8-0066ECC31D51}">
+<ds:datastoreItem xmlns:ds="http://schemas.openxmlformats.org/officeDocument/2006/customXml" ds:itemID="{D86B8D44-3E52-45F4-9DB1-1D762997585D}">
   <ds:schemaRefs>
     <ds:schemaRef ds:uri="http://schemas.openxmlformats.org/officeDocument/2006/bibliography"/>
   </ds:schemaRefs>

</xml_diff>

<commit_message>
Shelfy experience was added
</commit_message>
<xml_diff>
--- a/docs/Android_Engineer_Kanstantsin_Kustau_CV.DOCX
+++ b/docs/Android_Engineer_Kanstantsin_Kustau_CV.DOCX
@@ -1,6 +1,6 @@
 
 <file path=word/document.xml><?xml version="1.0" encoding="utf-8"?>
-<w:document xmlns:ve="http://schemas.openxmlformats.org/markup-compatibility/2006" xmlns:o="urn:schemas-microsoft-com:office:office" xmlns:r="http://schemas.openxmlformats.org/officeDocument/2006/relationships" xmlns:m="http://schemas.openxmlformats.org/officeDocument/2006/math" xmlns:v="urn:schemas-microsoft-com:vml" xmlns:wp="http://schemas.openxmlformats.org/drawingml/2006/wordprocessingDrawing" xmlns:w10="urn:schemas-microsoft-com:office:word" xmlns:w="http://schemas.openxmlformats.org/wordprocessingml/2006/main" xmlns:wne="http://schemas.microsoft.com/office/word/2006/wordml">
+<w:document xmlns:wpc="http://schemas.microsoft.com/office/word/2010/wordprocessingCanvas" xmlns:mc="http://schemas.openxmlformats.org/markup-compatibility/2006" xmlns:o="urn:schemas-microsoft-com:office:office" xmlns:r="http://schemas.openxmlformats.org/officeDocument/2006/relationships" xmlns:m="http://schemas.openxmlformats.org/officeDocument/2006/math" xmlns:v="urn:schemas-microsoft-com:vml" xmlns:wp14="http://schemas.microsoft.com/office/word/2010/wordprocessingDrawing" xmlns:wp="http://schemas.openxmlformats.org/drawingml/2006/wordprocessingDrawing" xmlns:w10="urn:schemas-microsoft-com:office:word" xmlns:w="http://schemas.openxmlformats.org/wordprocessingml/2006/main" xmlns:w14="http://schemas.microsoft.com/office/word/2010/wordml" xmlns:w15="http://schemas.microsoft.com/office/word/2012/wordml" xmlns:wpg="http://schemas.microsoft.com/office/word/2010/wordprocessingGroup" xmlns:wpi="http://schemas.microsoft.com/office/word/2010/wordprocessingInk" xmlns:wne="http://schemas.microsoft.com/office/word/2006/wordml" xmlns:wps="http://schemas.microsoft.com/office/word/2010/wordprocessingShape" mc:Ignorable="w14 w15 wp14">
   <w:background w:color="FFFFFF"/>
   <w:body>
     <w:tbl>
@@ -14,7 +14,7 @@
           <w:left w:w="0" w:type="dxa"/>
           <w:right w:w="0" w:type="dxa"/>
         </w:tblCellMar>
-        <w:tblLook w:val="05E0"/>
+        <w:tblLook w:val="05E0" w:firstRow="1" w:lastRow="1" w:firstColumn="1" w:lastColumn="1" w:noHBand="0" w:noVBand="1"/>
       </w:tblPr>
       <w:tblGrid>
         <w:gridCol w:w="20"/>
@@ -203,7 +203,20 @@
                 <w:szCs w:val="20"/>
                 <w:lang w:val="en-US"/>
               </w:rPr>
-              <w:t>Russiyanova</w:t>
+              <w:t>Rus</w:t>
+            </w:r>
+            <w:bookmarkStart w:id="0" w:name="_GoBack"/>
+            <w:bookmarkEnd w:id="0"/>
+            <w:r>
+              <w:rPr>
+                <w:rStyle w:val="span"/>
+                <w:rFonts w:ascii="Arial" w:eastAsia="Century Gothic" w:hAnsi="Arial" w:cs="Arial"/>
+                <w:color w:val="FFFFFF"/>
+                <w:sz w:val="20"/>
+                <w:szCs w:val="20"/>
+                <w:lang w:val="en-US"/>
+              </w:rPr>
+              <w:t>siyanova</w:t>
             </w:r>
             <w:proofErr w:type="spellEnd"/>
             <w:r>
@@ -774,7 +787,6 @@
         </w:rPr>
         <w:t xml:space="preserve">working along Scrum / </w:t>
       </w:r>
-      <w:proofErr w:type="spellStart"/>
       <w:r>
         <w:rPr>
           <w:rFonts w:ascii="Arial" w:hAnsi="Arial" w:cs="Arial"/>
@@ -782,17 +794,7 @@
           <w:szCs w:val="20"/>
           <w:lang w:val="en-US"/>
         </w:rPr>
-        <w:t>Kanban</w:t>
-      </w:r>
-      <w:proofErr w:type="spellEnd"/>
-      <w:r>
-        <w:rPr>
-          <w:rFonts w:ascii="Arial" w:hAnsi="Arial" w:cs="Arial"/>
-          <w:sz w:val="20"/>
-          <w:szCs w:val="20"/>
-          <w:lang w:val="en-US"/>
-        </w:rPr>
-        <w:t>,</w:t>
+        <w:t>Kanban,</w:t>
       </w:r>
       <w:r>
         <w:rPr>
@@ -875,7 +877,6 @@
         </w:rPr>
         <w:t xml:space="preserve">as a part of a team. </w:t>
       </w:r>
-      <w:proofErr w:type="gramStart"/>
       <w:r>
         <w:rPr>
           <w:rFonts w:ascii="Arial" w:hAnsi="Arial" w:cs="Arial"/>
@@ -912,7 +913,6 @@
         </w:rPr>
         <w:t xml:space="preserve"> skills, responsibility and discipline.</w:t>
       </w:r>
-      <w:proofErr w:type="gramEnd"/>
     </w:p>
     <w:tbl>
       <w:tblPr>
@@ -924,7 +924,7 @@
           <w:left w:w="0" w:type="dxa"/>
           <w:right w:w="0" w:type="dxa"/>
         </w:tblCellMar>
-        <w:tblLook w:val="05E0"/>
+        <w:tblLook w:val="05E0" w:firstRow="1" w:lastRow="1" w:firstColumn="1" w:lastColumn="1" w:noHBand="0" w:noVBand="1"/>
       </w:tblPr>
       <w:tblGrid>
         <w:gridCol w:w="240"/>
@@ -1006,7 +1006,7 @@
                   <wp:extent cx="446078" cy="443986"/>
                   <wp:effectExtent l="19050" t="0" r="0" b="0"/>
                   <wp:wrapNone/>
-                  <wp:docPr id="100015" name=""/>
+                  <wp:docPr id="100015" name="Рисунок 100015"/>
                   <wp:cNvGraphicFramePr>
                     <a:graphicFrameLocks xmlns:a="http://schemas.openxmlformats.org/drawingml/2006/main" noChangeAspect="1"/>
                   </wp:cNvGraphicFramePr>
@@ -1059,7 +1059,7 @@
                   <wp:extent cx="152966" cy="144855"/>
                   <wp:effectExtent l="19050" t="0" r="0" b="0"/>
                   <wp:wrapNone/>
-                  <wp:docPr id="100016" name=""/>
+                  <wp:docPr id="100016" name="Рисунок 100016"/>
                   <wp:cNvGraphicFramePr>
                     <a:graphicFrameLocks xmlns:a="http://schemas.openxmlformats.org/drawingml/2006/main" noChangeAspect="1"/>
                   </wp:cNvGraphicFramePr>
@@ -1148,7 +1148,7 @@
                   <wp:extent cx="446567" cy="446568"/>
                   <wp:effectExtent l="19050" t="0" r="0" b="0"/>
                   <wp:wrapNone/>
-                  <wp:docPr id="17" name=""/>
+                  <wp:docPr id="17" name="Рисунок 17"/>
                   <wp:cNvGraphicFramePr>
                     <a:graphicFrameLocks xmlns:a="http://schemas.openxmlformats.org/drawingml/2006/main" noChangeAspect="1"/>
                   </wp:cNvGraphicFramePr>
@@ -1351,7 +1351,7 @@
                 <w:left w:w="0" w:type="dxa"/>
                 <w:right w:w="0" w:type="dxa"/>
               </w:tblCellMar>
-              <w:tblLook w:val="05E0"/>
+              <w:tblLook w:val="05E0" w:firstRow="1" w:lastRow="1" w:firstColumn="1" w:lastColumn="1" w:noHBand="0" w:noVBand="1"/>
             </w:tblPr>
             <w:tblGrid>
               <w:gridCol w:w="498"/>
@@ -1508,7 +1508,35 @@
                       <w:u w:val="single"/>
                       <w:lang w:val="en-US"/>
                     </w:rPr>
-                    <w:t>Jan 2020 - Aug 2020</w:t>
+                    <w:t>Jan 2020</w:t>
+                  </w:r>
+                  <w:r>
+                    <w:rPr>
+                      <w:rStyle w:val="span"/>
+                      <w:rFonts w:ascii="Arial" w:eastAsia="Century Gothic" w:hAnsi="Arial" w:cs="Arial"/>
+                      <w:b/>
+                      <w:bCs/>
+                      <w:i/>
+                      <w:sz w:val="20"/>
+                      <w:szCs w:val="20"/>
+                      <w:u w:val="single"/>
+                      <w:lang w:val="en-US"/>
+                    </w:rPr>
+                    <w:t xml:space="preserve"> - Feb</w:t>
+                  </w:r>
+                  <w:r>
+                    <w:rPr>
+                      <w:rStyle w:val="span"/>
+                      <w:rFonts w:ascii="Arial" w:eastAsia="Century Gothic" w:hAnsi="Arial" w:cs="Arial"/>
+                      <w:b/>
+                      <w:bCs/>
+                      <w:i/>
+                      <w:sz w:val="20"/>
+                      <w:szCs w:val="20"/>
+                      <w:u w:val="single"/>
+                      <w:lang w:val="en-US"/>
+                    </w:rPr>
+                    <w:t xml:space="preserve"> 2020</w:t>
                   </w:r>
                   <w:r>
                     <w:rPr>
@@ -1543,9 +1571,8 @@
                     <w:pStyle w:val="divtwocolleftpaddingParagraph"/>
                     <w:spacing w:line="360" w:lineRule="auto"/>
                     <w:rPr>
-                      <w:rStyle w:val="divdocumentjobtitle"/>
-                      <w:rFonts w:ascii="Arial" w:eastAsia="Century Gothic" w:hAnsi="Arial" w:cs="Arial"/>
-                      <w:bCs/>
+                      <w:rStyle w:val="span"/>
+                      <w:rFonts w:ascii="Arial" w:eastAsia="Century Gothic" w:hAnsi="Arial" w:cs="Arial"/>
                       <w:sz w:val="20"/>
                       <w:szCs w:val="20"/>
                       <w:lang w:val="en-US"/>
@@ -1868,10 +1895,10 @@
                     <w:pStyle w:val="documentulli"/>
                     <w:spacing w:line="360" w:lineRule="auto"/>
                     <w:rPr>
-                      <w:rFonts w:ascii="Arial" w:hAnsi="Arial" w:cs="Arial"/>
-                      <w:sz w:val="20"/>
-                      <w:szCs w:val="20"/>
-                      <w:shd w:val="clear" w:color="auto" w:fill="FFFFFF"/>
+                      <w:rStyle w:val="divdocumentjobtitle"/>
+                      <w:rFonts w:ascii="Arial" w:eastAsia="Century Gothic" w:hAnsi="Arial" w:cs="Arial"/>
+                      <w:sz w:val="20"/>
+                      <w:szCs w:val="20"/>
                       <w:lang w:val="en-US"/>
                     </w:rPr>
                   </w:pPr>
@@ -1883,6 +1910,160 @@
                       <w:b/>
                       <w:sz w:val="20"/>
                       <w:szCs w:val="20"/>
+                      <w:shd w:val="clear" w:color="auto" w:fill="FFFFFF"/>
+                      <w:lang w:val="en-US"/>
+                    </w:rPr>
+                    <w:t>Shelfy</w:t>
+                  </w:r>
+                  <w:proofErr w:type="spellEnd"/>
+                  <w:r>
+                    <w:rPr>
+                      <w:rStyle w:val="span"/>
+                      <w:rFonts w:ascii="Arial" w:eastAsia="Century Gothic" w:hAnsi="Arial" w:cs="Arial"/>
+                      <w:b/>
+                      <w:sz w:val="20"/>
+                      <w:szCs w:val="20"/>
+                      <w:shd w:val="clear" w:color="auto" w:fill="FFFFFF"/>
+                      <w:lang w:val="en-US"/>
+                    </w:rPr>
+                    <w:t xml:space="preserve">. </w:t>
+                  </w:r>
+                  <w:r>
+                    <w:rPr>
+                      <w:rStyle w:val="span"/>
+                      <w:rFonts w:ascii="Arial" w:eastAsia="Century Gothic" w:hAnsi="Arial" w:cs="Arial"/>
+                      <w:i/>
+                      <w:iCs/>
+                      <w:sz w:val="20"/>
+                      <w:szCs w:val="20"/>
+                      <w:shd w:val="clear" w:color="auto" w:fill="FFFFFF"/>
+                      <w:lang w:val="en-US"/>
+                    </w:rPr>
+                    <w:t>Israel</w:t>
+                  </w:r>
+                  <w:r>
+                    <w:rPr>
+                      <w:rStyle w:val="span"/>
+                      <w:rFonts w:ascii="Arial" w:eastAsia="Century Gothic" w:hAnsi="Arial" w:cs="Arial"/>
+                      <w:b/>
+                      <w:i/>
+                      <w:iCs/>
+                      <w:sz w:val="20"/>
+                      <w:szCs w:val="20"/>
+                      <w:shd w:val="clear" w:color="auto" w:fill="FFFFFF"/>
+                      <w:lang w:val="en-US"/>
+                    </w:rPr>
+                    <w:t xml:space="preserve">. </w:t>
+                  </w:r>
+                  <w:r>
+                    <w:rPr>
+                      <w:rStyle w:val="span"/>
+                      <w:rFonts w:ascii="Arial" w:eastAsia="Century Gothic" w:hAnsi="Arial" w:cs="Arial"/>
+                      <w:sz w:val="20"/>
+                      <w:szCs w:val="20"/>
+                      <w:shd w:val="clear" w:color="auto" w:fill="FFFFFF"/>
+                      <w:lang w:val="en-US"/>
+                    </w:rPr>
+                    <w:t>I worked</w:t>
+                  </w:r>
+                  <w:r>
+                    <w:rPr>
+                      <w:rStyle w:val="span"/>
+                      <w:rFonts w:ascii="Arial" w:eastAsia="Century Gothic" w:hAnsi="Arial" w:cs="Arial"/>
+                      <w:sz w:val="20"/>
+                      <w:szCs w:val="20"/>
+                      <w:shd w:val="clear" w:color="auto" w:fill="FFFFFF"/>
+                      <w:lang w:val="en-US"/>
+                    </w:rPr>
+                    <w:t xml:space="preserve"> with several mobile business applications for large retailers around the world. This project had </w:t>
+                  </w:r>
+                  <w:r>
+                    <w:rPr>
+                      <w:rStyle w:val="span"/>
+                      <w:rFonts w:ascii="Arial" w:eastAsia="Century Gothic" w:hAnsi="Arial" w:cs="Arial"/>
+                      <w:sz w:val="20"/>
+                      <w:szCs w:val="20"/>
+                      <w:shd w:val="clear" w:color="auto" w:fill="FFFFFF"/>
+                      <w:lang w:val="en-US"/>
+                    </w:rPr>
+                    <w:t>about</w:t>
+                  </w:r>
+                  <w:r>
+                    <w:rPr>
+                      <w:rStyle w:val="span"/>
+                      <w:rFonts w:ascii="Arial" w:eastAsia="Century Gothic" w:hAnsi="Arial" w:cs="Arial"/>
+                      <w:sz w:val="20"/>
+                      <w:szCs w:val="20"/>
+                      <w:shd w:val="clear" w:color="auto" w:fill="FFFFFF"/>
+                      <w:lang w:val="en-US"/>
+                    </w:rPr>
+                    <w:t xml:space="preserve"> 10 million clients. I communicated daily with all development departments and with management. Working as a team, I have successfully created new stories for users. </w:t>
+                  </w:r>
+                  <w:r>
+                    <w:rPr>
+                      <w:rStyle w:val="span"/>
+                      <w:rFonts w:ascii="Arial" w:eastAsia="Century Gothic" w:hAnsi="Arial" w:cs="Arial"/>
+                      <w:sz w:val="20"/>
+                      <w:szCs w:val="20"/>
+                      <w:shd w:val="clear" w:color="auto" w:fill="FFFFFF"/>
+                      <w:lang w:val="en-US"/>
+                    </w:rPr>
+                    <w:t>Moreover,</w:t>
+                  </w:r>
+                  <w:r>
+                    <w:rPr>
+                      <w:rStyle w:val="span"/>
+                      <w:rFonts w:ascii="Arial" w:eastAsia="Century Gothic" w:hAnsi="Arial" w:cs="Arial"/>
+                      <w:sz w:val="20"/>
+                      <w:szCs w:val="20"/>
+                      <w:shd w:val="clear" w:color="auto" w:fill="FFFFFF"/>
+                      <w:lang w:val="en-US"/>
+                    </w:rPr>
+                    <w:t xml:space="preserve"> </w:t>
+                  </w:r>
+                  <w:r>
+                    <w:rPr>
+                      <w:rStyle w:val="span"/>
+                      <w:rFonts w:ascii="Arial" w:eastAsia="Century Gothic" w:hAnsi="Arial" w:cs="Arial"/>
+                      <w:sz w:val="20"/>
+                      <w:szCs w:val="20"/>
+                      <w:shd w:val="clear" w:color="auto" w:fill="FFFFFF"/>
+                      <w:lang w:val="en-US"/>
+                    </w:rPr>
+                    <w:t>I</w:t>
+                  </w:r>
+                  <w:r>
+                    <w:rPr>
+                      <w:rStyle w:val="span"/>
+                      <w:rFonts w:ascii="Arial" w:eastAsia="Century Gothic" w:hAnsi="Arial" w:cs="Arial"/>
+                      <w:sz w:val="20"/>
+                      <w:szCs w:val="20"/>
+                      <w:shd w:val="clear" w:color="auto" w:fill="FFFFFF"/>
+                      <w:lang w:val="en-US"/>
+                    </w:rPr>
+                    <w:t xml:space="preserve"> fixed vulnerabilities in legacy code, which greatly improved the reliability of the code.</w:t>
+                  </w:r>
+                </w:p>
+                <w:p>
+                  <w:pPr>
+                    <w:pStyle w:val="documentulli"/>
+                    <w:spacing w:line="360" w:lineRule="auto"/>
+                    <w:rPr>
+                      <w:rFonts w:ascii="Arial" w:hAnsi="Arial" w:cs="Arial"/>
+                      <w:sz w:val="20"/>
+                      <w:szCs w:val="20"/>
+                      <w:shd w:val="clear" w:color="auto" w:fill="FFFFFF"/>
+                      <w:lang w:val="en-US"/>
+                    </w:rPr>
+                  </w:pPr>
+                  <w:proofErr w:type="spellStart"/>
+                  <w:r>
+                    <w:rPr>
+                      <w:rStyle w:val="span"/>
+                      <w:rFonts w:ascii="Arial" w:eastAsia="Century Gothic" w:hAnsi="Arial" w:cs="Arial"/>
+                      <w:b/>
+                      <w:sz w:val="20"/>
+                      <w:szCs w:val="20"/>
                       <w:lang w:val="en-US"/>
                     </w:rPr>
                     <w:t>Potto</w:t>
@@ -2142,29 +2323,7 @@
                       <w:shd w:val="clear" w:color="auto" w:fill="FFFFFF"/>
                       <w:lang w:val="en-US"/>
                     </w:rPr>
-                    <w:t xml:space="preserve">ted of six </w:t>
-                  </w:r>
-                  <w:proofErr w:type="gramStart"/>
-                  <w:r>
-                    <w:rPr>
-                      <w:rFonts w:ascii="Arial" w:hAnsi="Arial" w:cs="Arial"/>
-                      <w:sz w:val="20"/>
-                      <w:szCs w:val="20"/>
-                      <w:shd w:val="clear" w:color="auto" w:fill="FFFFFF"/>
-                      <w:lang w:val="en-US"/>
-                    </w:rPr>
-                    <w:t>person</w:t>
-                  </w:r>
-                  <w:proofErr w:type="gramEnd"/>
-                  <w:r>
-                    <w:rPr>
-                      <w:rFonts w:ascii="Arial" w:hAnsi="Arial" w:cs="Arial"/>
-                      <w:sz w:val="20"/>
-                      <w:szCs w:val="20"/>
-                      <w:shd w:val="clear" w:color="auto" w:fill="FFFFFF"/>
-                      <w:lang w:val="en-US"/>
-                    </w:rPr>
-                    <w:t xml:space="preserve"> including me</w:t>
+                    <w:t>ted of six person including me</w:t>
                   </w:r>
                   <w:r>
                     <w:rPr>
@@ -2587,7 +2746,7 @@
                         <wp:extent cx="159855" cy="135172"/>
                         <wp:effectExtent l="19050" t="0" r="0" b="0"/>
                         <wp:wrapNone/>
-                        <wp:docPr id="100017" name=""/>
+                        <wp:docPr id="100017" name="Рисунок 100017"/>
                         <wp:cNvGraphicFramePr>
                           <a:graphicFrameLocks xmlns:a="http://schemas.openxmlformats.org/drawingml/2006/main" noChangeAspect="1"/>
                         </wp:cNvGraphicFramePr>
@@ -3020,7 +3179,7 @@
                   </w:pPr>
                   <w:r>
                     <w:rPr>
-                      <w:rStyle w:val="strong"/>
+                      <w:rStyle w:val="10"/>
                       <w:rFonts w:ascii="Arial" w:eastAsia="Century Gothic" w:hAnsi="Arial" w:cs="Arial"/>
                       <w:b/>
                       <w:bCs/>
@@ -3028,11 +3187,12 @@
                       <w:szCs w:val="20"/>
                       <w:lang w:val="en-US"/>
                     </w:rPr>
+                    <w:lastRenderedPageBreak/>
                     <w:t xml:space="preserve">Project is protected by </w:t>
                   </w:r>
                   <w:r>
                     <w:rPr>
-                      <w:rStyle w:val="strong"/>
+                      <w:rStyle w:val="10"/>
                       <w:rFonts w:ascii="Arial" w:eastAsia="Century Gothic" w:hAnsi="Arial" w:cs="Arial"/>
                       <w:b/>
                       <w:bCs/>
@@ -3044,7 +3204,7 @@
                   </w:r>
                   <w:r>
                     <w:rPr>
-                      <w:rStyle w:val="strong"/>
+                      <w:rStyle w:val="10"/>
                       <w:rFonts w:ascii="Arial" w:eastAsia="Century Gothic" w:hAnsi="Arial" w:cs="Arial"/>
                       <w:b/>
                       <w:bCs/>
@@ -3527,18 +3687,7 @@
                       <w:szCs w:val="20"/>
                       <w:lang w:val="en-US"/>
                     </w:rPr>
-                    <w:t xml:space="preserve"> effective </w:t>
-                  </w:r>
-                  <w:r>
-                    <w:rPr>
-                      <w:rStyle w:val="span"/>
-                      <w:rFonts w:ascii="Arial" w:eastAsia="Century Gothic" w:hAnsi="Arial" w:cs="Arial"/>
-                      <w:sz w:val="20"/>
-                      <w:szCs w:val="20"/>
-                      <w:lang w:val="en-US"/>
-                    </w:rPr>
-                    <w:lastRenderedPageBreak/>
-                    <w:t xml:space="preserve">work of </w:t>
+                    <w:t xml:space="preserve"> effective work of </w:t>
                   </w:r>
                   <w:r>
                     <w:rPr>
@@ -3576,7 +3725,7 @@
                   <w:proofErr w:type="spellStart"/>
                   <w:r>
                     <w:rPr>
-                      <w:rStyle w:val="strong"/>
+                      <w:rStyle w:val="10"/>
                       <w:rFonts w:ascii="Arial" w:eastAsia="Century Gothic" w:hAnsi="Arial" w:cs="Arial"/>
                       <w:b/>
                       <w:bCs/>
@@ -3589,7 +3738,7 @@
                   <w:proofErr w:type="spellEnd"/>
                   <w:r>
                     <w:rPr>
-                      <w:rStyle w:val="strong"/>
+                      <w:rStyle w:val="10"/>
                       <w:rFonts w:ascii="Arial" w:eastAsia="Century Gothic" w:hAnsi="Arial" w:cs="Arial"/>
                       <w:b/>
                       <w:bCs/>
@@ -3601,7 +3750,7 @@
                   </w:r>
                   <w:r>
                     <w:rPr>
-                      <w:rStyle w:val="strong"/>
+                      <w:rStyle w:val="10"/>
                       <w:rFonts w:ascii="Arial" w:eastAsia="Century Gothic" w:hAnsi="Arial" w:cs="Arial"/>
                       <w:b/>
                       <w:bCs/>
@@ -3689,7 +3838,7 @@
                   <w:proofErr w:type="spellStart"/>
                   <w:r>
                     <w:rPr>
-                      <w:rStyle w:val="strong"/>
+                      <w:rStyle w:val="10"/>
                       <w:rFonts w:ascii="Arial" w:eastAsia="Century Gothic" w:hAnsi="Arial" w:cs="Arial"/>
                       <w:b/>
                       <w:bCs/>
@@ -3702,7 +3851,7 @@
                   <w:proofErr w:type="spellEnd"/>
                   <w:r>
                     <w:rPr>
-                      <w:rStyle w:val="strong"/>
+                      <w:rStyle w:val="10"/>
                       <w:rFonts w:ascii="Arial" w:eastAsia="Century Gothic" w:hAnsi="Arial" w:cs="Arial"/>
                       <w:b/>
                       <w:bCs/>
@@ -3714,7 +3863,7 @@
                   </w:r>
                   <w:r>
                     <w:rPr>
-                      <w:rStyle w:val="strong"/>
+                      <w:rStyle w:val="10"/>
                       <w:rFonts w:ascii="Arial" w:eastAsia="Century Gothic" w:hAnsi="Arial" w:cs="Arial"/>
                       <w:b/>
                       <w:bCs/>
@@ -3851,7 +4000,7 @@
                   </w:pPr>
                   <w:r>
                     <w:rPr>
-                      <w:rStyle w:val="strong"/>
+                      <w:rStyle w:val="10"/>
                       <w:rFonts w:ascii="Arial" w:eastAsia="Century Gothic" w:hAnsi="Arial" w:cs="Arial"/>
                       <w:b/>
                       <w:bCs/>
@@ -3863,7 +4012,7 @@
                   </w:r>
                   <w:r>
                     <w:rPr>
-                      <w:rStyle w:val="strong"/>
+                      <w:rStyle w:val="10"/>
                       <w:rFonts w:ascii="Arial" w:eastAsia="Century Gothic" w:hAnsi="Arial" w:cs="Arial"/>
                       <w:b/>
                       <w:bCs/>
@@ -3875,7 +4024,7 @@
                   </w:r>
                   <w:r>
                     <w:rPr>
-                      <w:rStyle w:val="strong"/>
+                      <w:rStyle w:val="10"/>
                       <w:rFonts w:ascii="Arial" w:eastAsia="Century Gothic" w:hAnsi="Arial" w:cs="Arial"/>
                       <w:b/>
                       <w:bCs/>
@@ -3989,29 +4138,7 @@
                       <w:szCs w:val="20"/>
                       <w:lang w:val="en-US"/>
                     </w:rPr>
-                    <w:t xml:space="preserve">and </w:t>
-                  </w:r>
-                  <w:proofErr w:type="spellStart"/>
-                  <w:r>
-                    <w:rPr>
-                      <w:rStyle w:val="span"/>
-                      <w:rFonts w:ascii="Arial" w:eastAsia="Century Gothic" w:hAnsi="Arial" w:cs="Arial"/>
-                      <w:sz w:val="20"/>
-                      <w:szCs w:val="20"/>
-                      <w:lang w:val="en-US"/>
-                    </w:rPr>
-                    <w:t>refactored</w:t>
-                  </w:r>
-                  <w:proofErr w:type="spellEnd"/>
-                  <w:r>
-                    <w:rPr>
-                      <w:rStyle w:val="span"/>
-                      <w:rFonts w:ascii="Arial" w:eastAsia="Century Gothic" w:hAnsi="Arial" w:cs="Arial"/>
-                      <w:sz w:val="20"/>
-                      <w:szCs w:val="20"/>
-                      <w:lang w:val="en-US"/>
-                    </w:rPr>
-                    <w:t xml:space="preserve"> it</w:t>
+                    <w:t>and refactored it</w:t>
                   </w:r>
                   <w:r>
                     <w:rPr>
@@ -4113,7 +4240,7 @@
                         <wp:extent cx="152100" cy="142383"/>
                         <wp:effectExtent l="0" t="0" r="0" b="0"/>
                         <wp:wrapNone/>
-                        <wp:docPr id="100018" name=""/>
+                        <wp:docPr id="100018" name="Рисунок 100018"/>
                         <wp:cNvGraphicFramePr>
                           <a:graphicFrameLocks xmlns:a="http://schemas.openxmlformats.org/drawingml/2006/main" noChangeAspect="1"/>
                         </wp:cNvGraphicFramePr>
@@ -4563,7 +4690,7 @@
                   <w:proofErr w:type="spellStart"/>
                   <w:r>
                     <w:rPr>
-                      <w:rStyle w:val="strong"/>
+                      <w:rStyle w:val="10"/>
                       <w:rFonts w:ascii="Arial" w:eastAsia="Century Gothic" w:hAnsi="Arial" w:cs="Arial"/>
                       <w:b/>
                       <w:bCs/>
@@ -4576,7 +4703,7 @@
                   <w:proofErr w:type="spellEnd"/>
                   <w:r>
                     <w:rPr>
-                      <w:rStyle w:val="strong"/>
+                      <w:rStyle w:val="10"/>
                       <w:rFonts w:ascii="Arial" w:eastAsia="Century Gothic" w:hAnsi="Arial" w:cs="Arial"/>
                       <w:b/>
                       <w:bCs/>
@@ -4588,7 +4715,7 @@
                   </w:r>
                   <w:r>
                     <w:rPr>
-                      <w:rStyle w:val="strong"/>
+                      <w:rStyle w:val="10"/>
                       <w:rFonts w:ascii="Arial" w:eastAsia="Century Gothic" w:hAnsi="Arial" w:cs="Arial"/>
                       <w:b/>
                       <w:bCs/>
@@ -4798,7 +4925,7 @@
                   <w:proofErr w:type="spellStart"/>
                   <w:r>
                     <w:rPr>
-                      <w:rStyle w:val="strong"/>
+                      <w:rStyle w:val="10"/>
                       <w:rFonts w:ascii="Arial" w:eastAsia="Century Gothic" w:hAnsi="Arial" w:cs="Arial"/>
                       <w:b/>
                       <w:bCs/>
@@ -4811,7 +4938,7 @@
                   <w:proofErr w:type="spellEnd"/>
                   <w:r>
                     <w:rPr>
-                      <w:rStyle w:val="strong"/>
+                      <w:rStyle w:val="10"/>
                       <w:rFonts w:ascii="Arial" w:eastAsia="Century Gothic" w:hAnsi="Arial" w:cs="Arial"/>
                       <w:b/>
                       <w:bCs/>
@@ -4823,7 +4950,7 @@
                   </w:r>
                   <w:r>
                     <w:rPr>
-                      <w:rStyle w:val="strong"/>
+                      <w:rStyle w:val="10"/>
                       <w:rFonts w:ascii="Arial" w:eastAsia="Century Gothic" w:hAnsi="Arial" w:cs="Arial"/>
                       <w:b/>
                       <w:bCs/>
@@ -5011,7 +5138,7 @@
                   <w:proofErr w:type="spellStart"/>
                   <w:r>
                     <w:rPr>
-                      <w:rStyle w:val="strong"/>
+                      <w:rStyle w:val="10"/>
                       <w:rFonts w:ascii="Arial" w:eastAsia="Century Gothic" w:hAnsi="Arial" w:cs="Arial"/>
                       <w:b/>
                       <w:bCs/>
@@ -5024,7 +5151,7 @@
                   <w:proofErr w:type="spellEnd"/>
                   <w:r>
                     <w:rPr>
-                      <w:rStyle w:val="strong"/>
+                      <w:rStyle w:val="10"/>
                       <w:rFonts w:ascii="Arial" w:eastAsia="Century Gothic" w:hAnsi="Arial" w:cs="Arial"/>
                       <w:b/>
                       <w:bCs/>
@@ -5036,7 +5163,7 @@
                   </w:r>
                   <w:r>
                     <w:rPr>
-                      <w:rStyle w:val="strong"/>
+                      <w:rStyle w:val="10"/>
                       <w:rFonts w:ascii="Arial" w:eastAsia="Century Gothic" w:hAnsi="Arial" w:cs="Arial"/>
                       <w:b/>
                       <w:bCs/>
@@ -5146,29 +5273,7 @@
                       <w:szCs w:val="20"/>
                       <w:lang w:val="en-US"/>
                     </w:rPr>
-                    <w:t xml:space="preserve"> I created several new features for this project and </w:t>
-                  </w:r>
-                  <w:proofErr w:type="spellStart"/>
-                  <w:r>
-                    <w:rPr>
-                      <w:rStyle w:val="span"/>
-                      <w:rFonts w:ascii="Arial" w:eastAsia="Century Gothic" w:hAnsi="Arial" w:cs="Arial"/>
-                      <w:sz w:val="20"/>
-                      <w:szCs w:val="20"/>
-                      <w:lang w:val="en-US"/>
-                    </w:rPr>
-                    <w:t>refactored</w:t>
-                  </w:r>
-                  <w:proofErr w:type="spellEnd"/>
-                  <w:r>
-                    <w:rPr>
-                      <w:rStyle w:val="span"/>
-                      <w:rFonts w:ascii="Arial" w:eastAsia="Century Gothic" w:hAnsi="Arial" w:cs="Arial"/>
-                      <w:sz w:val="20"/>
-                      <w:szCs w:val="20"/>
-                      <w:lang w:val="en-US"/>
-                    </w:rPr>
-                    <w:t xml:space="preserve"> </w:t>
+                    <w:t xml:space="preserve"> I created several new features for this project and refactored </w:t>
                   </w:r>
                   <w:r>
                     <w:rPr>
@@ -5267,7 +5372,7 @@
                         <wp:extent cx="152100" cy="142383"/>
                         <wp:effectExtent l="19050" t="0" r="300" b="0"/>
                         <wp:wrapNone/>
-                        <wp:docPr id="100019" name=""/>
+                        <wp:docPr id="100019" name="Рисунок 100019"/>
                         <wp:cNvGraphicFramePr>
                           <a:graphicFrameLocks xmlns:a="http://schemas.openxmlformats.org/drawingml/2006/main" noChangeAspect="1"/>
                         </wp:cNvGraphicFramePr>
@@ -5460,7 +5565,7 @@
                   </w:pPr>
                   <w:r>
                     <w:rPr>
-                      <w:rStyle w:val="strong"/>
+                      <w:rStyle w:val="10"/>
                       <w:rFonts w:ascii="Arial" w:eastAsia="Century Gothic" w:hAnsi="Arial" w:cs="Arial"/>
                       <w:bCs/>
                       <w:sz w:val="20"/>
@@ -5471,7 +5576,7 @@
                   </w:r>
                   <w:r>
                     <w:rPr>
-                      <w:rStyle w:val="strong"/>
+                      <w:rStyle w:val="10"/>
                       <w:rFonts w:ascii="Arial" w:eastAsia="Century Gothic" w:hAnsi="Arial" w:cs="Arial"/>
                       <w:bCs/>
                       <w:sz w:val="20"/>
@@ -5482,7 +5587,7 @@
                   </w:r>
                   <w:r>
                     <w:rPr>
-                      <w:rStyle w:val="strong"/>
+                      <w:rStyle w:val="10"/>
                       <w:rFonts w:ascii="Arial" w:eastAsia="Century Gothic" w:hAnsi="Arial" w:cs="Arial"/>
                       <w:bCs/>
                       <w:sz w:val="20"/>
@@ -5493,7 +5598,7 @@
                   </w:r>
                   <w:r>
                     <w:rPr>
-                      <w:rStyle w:val="strong"/>
+                      <w:rStyle w:val="10"/>
                       <w:rFonts w:ascii="Arial" w:eastAsia="Century Gothic" w:hAnsi="Arial" w:cs="Arial"/>
                       <w:bCs/>
                       <w:sz w:val="20"/>
@@ -5505,7 +5610,7 @@
                   </w:r>
                   <w:r>
                     <w:rPr>
-                      <w:rStyle w:val="strong"/>
+                      <w:rStyle w:val="10"/>
                       <w:rFonts w:ascii="Arial" w:eastAsia="Century Gothic" w:hAnsi="Arial" w:cs="Arial"/>
                       <w:bCs/>
                       <w:sz w:val="20"/>
@@ -5516,7 +5621,7 @@
                   </w:r>
                   <w:r>
                     <w:rPr>
-                      <w:rStyle w:val="strong"/>
+                      <w:rStyle w:val="10"/>
                       <w:rFonts w:ascii="Arial" w:eastAsia="Century Gothic" w:hAnsi="Arial" w:cs="Arial"/>
                       <w:bCs/>
                       <w:sz w:val="20"/>
@@ -5527,7 +5632,7 @@
                   </w:r>
                   <w:r>
                     <w:rPr>
-                      <w:rStyle w:val="strong"/>
+                      <w:rStyle w:val="10"/>
                       <w:rFonts w:ascii="Arial" w:eastAsia="Century Gothic" w:hAnsi="Arial" w:cs="Arial"/>
                       <w:bCs/>
                       <w:sz w:val="20"/>
@@ -5538,7 +5643,7 @@
                   </w:r>
                   <w:r>
                     <w:rPr>
-                      <w:rStyle w:val="strong"/>
+                      <w:rStyle w:val="10"/>
                       <w:rFonts w:ascii="Arial" w:eastAsia="Century Gothic" w:hAnsi="Arial" w:cs="Arial"/>
                       <w:bCs/>
                       <w:sz w:val="20"/>
@@ -5550,7 +5655,7 @@
                   </w:r>
                   <w:r>
                     <w:rPr>
-                      <w:rStyle w:val="strong"/>
+                      <w:rStyle w:val="10"/>
                       <w:rFonts w:ascii="Arial" w:eastAsia="Century Gothic" w:hAnsi="Arial" w:cs="Arial"/>
                       <w:bCs/>
                       <w:sz w:val="20"/>
@@ -5561,7 +5666,7 @@
                   </w:r>
                   <w:r>
                     <w:rPr>
-                      <w:rStyle w:val="strong"/>
+                      <w:rStyle w:val="10"/>
                       <w:rFonts w:ascii="Arial" w:eastAsia="Century Gothic" w:hAnsi="Arial" w:cs="Arial"/>
                       <w:bCs/>
                       <w:sz w:val="20"/>
@@ -5657,7 +5762,7 @@
                         <wp:extent cx="152100" cy="142383"/>
                         <wp:effectExtent l="0" t="0" r="0" b="0"/>
                         <wp:wrapNone/>
-                        <wp:docPr id="100020" name=""/>
+                        <wp:docPr id="100020" name="Рисунок 100020"/>
                         <wp:cNvGraphicFramePr>
                           <a:graphicFrameLocks xmlns:a="http://schemas.openxmlformats.org/drawingml/2006/main" noChangeAspect="1"/>
                         </wp:cNvGraphicFramePr>
@@ -5983,7 +6088,7 @@
                   <wp:extent cx="148590" cy="137795"/>
                   <wp:effectExtent l="19050" t="0" r="3810" b="0"/>
                   <wp:wrapNone/>
-                  <wp:docPr id="100022" name=""/>
+                  <wp:docPr id="100022" name="Рисунок 100022"/>
                   <wp:cNvGraphicFramePr>
                     <a:graphicFrameLocks xmlns:a="http://schemas.openxmlformats.org/drawingml/2006/main" noChangeAspect="1"/>
                   </wp:cNvGraphicFramePr>
@@ -6084,7 +6189,7 @@
                   <wp:extent cx="446794" cy="446133"/>
                   <wp:effectExtent l="0" t="0" r="0" b="0"/>
                   <wp:wrapNone/>
-                  <wp:docPr id="100021" name=""/>
+                  <wp:docPr id="100021" name="Рисунок 100021"/>
                   <wp:cNvGraphicFramePr>
                     <a:graphicFrameLocks xmlns:a="http://schemas.openxmlformats.org/drawingml/2006/main" noChangeAspect="1"/>
                   </wp:cNvGraphicFramePr>
@@ -6153,7 +6258,7 @@
                 <w:left w:w="0" w:type="dxa"/>
                 <w:right w:w="0" w:type="dxa"/>
               </w:tblCellMar>
-              <w:tblLook w:val="05E0"/>
+              <w:tblLook w:val="05E0" w:firstRow="1" w:lastRow="1" w:firstColumn="1" w:lastColumn="1" w:noHBand="0" w:noVBand="1"/>
             </w:tblPr>
             <w:tblGrid>
               <w:gridCol w:w="20"/>
@@ -6534,7 +6639,7 @@
                   <wp:extent cx="446794" cy="446133"/>
                   <wp:effectExtent l="0" t="0" r="0" b="0"/>
                   <wp:wrapNone/>
-                  <wp:docPr id="100023" name=""/>
+                  <wp:docPr id="100023" name="Рисунок 100023"/>
                   <wp:cNvGraphicFramePr>
                     <a:graphicFrameLocks xmlns:a="http://schemas.openxmlformats.org/drawingml/2006/main" noChangeAspect="1"/>
                   </wp:cNvGraphicFramePr>
@@ -6631,7 +6736,7 @@
 </file>
 
 <file path=word/endnotes.xml><?xml version="1.0" encoding="utf-8"?>
-<w:endnotes xmlns:ve="http://schemas.openxmlformats.org/markup-compatibility/2006" xmlns:o="urn:schemas-microsoft-com:office:office" xmlns:r="http://schemas.openxmlformats.org/officeDocument/2006/relationships" xmlns:m="http://schemas.openxmlformats.org/officeDocument/2006/math" xmlns:v="urn:schemas-microsoft-com:vml" xmlns:wp="http://schemas.openxmlformats.org/drawingml/2006/wordprocessingDrawing" xmlns:w10="urn:schemas-microsoft-com:office:word" xmlns:w="http://schemas.openxmlformats.org/wordprocessingml/2006/main" xmlns:wne="http://schemas.microsoft.com/office/word/2006/wordml">
+<w:endnotes xmlns:wpc="http://schemas.microsoft.com/office/word/2010/wordprocessingCanvas" xmlns:mc="http://schemas.openxmlformats.org/markup-compatibility/2006" xmlns:o="urn:schemas-microsoft-com:office:office" xmlns:r="http://schemas.openxmlformats.org/officeDocument/2006/relationships" xmlns:m="http://schemas.openxmlformats.org/officeDocument/2006/math" xmlns:v="urn:schemas-microsoft-com:vml" xmlns:wp14="http://schemas.microsoft.com/office/word/2010/wordprocessingDrawing" xmlns:wp="http://schemas.openxmlformats.org/drawingml/2006/wordprocessingDrawing" xmlns:w10="urn:schemas-microsoft-com:office:word" xmlns:w="http://schemas.openxmlformats.org/wordprocessingml/2006/main" xmlns:w14="http://schemas.microsoft.com/office/word/2010/wordml" xmlns:w15="http://schemas.microsoft.com/office/word/2012/wordml" xmlns:wpg="http://schemas.microsoft.com/office/word/2010/wordprocessingGroup" xmlns:wpi="http://schemas.microsoft.com/office/word/2010/wordprocessingInk" xmlns:wne="http://schemas.microsoft.com/office/word/2006/wordml" xmlns:wps="http://schemas.microsoft.com/office/word/2010/wordprocessingShape" mc:Ignorable="w14 w15 wp14">
   <w:endnote w:type="separator" w:id="-1">
     <w:p>
       <w:pPr>
@@ -6656,7 +6761,7 @@
 </file>
 
 <file path=word/footer1.xml><?xml version="1.0" encoding="utf-8"?>
-<w:ftr xmlns:ve="http://schemas.openxmlformats.org/markup-compatibility/2006" xmlns:o="urn:schemas-microsoft-com:office:office" xmlns:r="http://schemas.openxmlformats.org/officeDocument/2006/relationships" xmlns:m="http://schemas.openxmlformats.org/officeDocument/2006/math" xmlns:v="urn:schemas-microsoft-com:vml" xmlns:wp="http://schemas.openxmlformats.org/drawingml/2006/wordprocessingDrawing" xmlns:w10="urn:schemas-microsoft-com:office:word" xmlns:w="http://schemas.openxmlformats.org/wordprocessingml/2006/main" xmlns:wne="http://schemas.microsoft.com/office/word/2006/wordml">
+<w:ftr xmlns:wpc="http://schemas.microsoft.com/office/word/2010/wordprocessingCanvas" xmlns:mc="http://schemas.openxmlformats.org/markup-compatibility/2006" xmlns:o="urn:schemas-microsoft-com:office:office" xmlns:r="http://schemas.openxmlformats.org/officeDocument/2006/relationships" xmlns:m="http://schemas.openxmlformats.org/officeDocument/2006/math" xmlns:v="urn:schemas-microsoft-com:vml" xmlns:wp14="http://schemas.microsoft.com/office/word/2010/wordprocessingDrawing" xmlns:wp="http://schemas.openxmlformats.org/drawingml/2006/wordprocessingDrawing" xmlns:w10="urn:schemas-microsoft-com:office:word" xmlns:w="http://schemas.openxmlformats.org/wordprocessingml/2006/main" xmlns:w14="http://schemas.microsoft.com/office/word/2010/wordml" xmlns:w15="http://schemas.microsoft.com/office/word/2012/wordml" xmlns:wpg="http://schemas.microsoft.com/office/word/2010/wordprocessingGroup" xmlns:wpi="http://schemas.microsoft.com/office/word/2010/wordprocessingInk" xmlns:wne="http://schemas.microsoft.com/office/word/2006/wordml" xmlns:wps="http://schemas.microsoft.com/office/word/2010/wordprocessingShape" mc:Ignorable="w14 w15 wp14">
   <w:p>
     <w:pPr>
       <w:spacing w:line="20" w:lineRule="auto"/>
@@ -6673,7 +6778,7 @@
 </file>
 
 <file path=word/footer2.xml><?xml version="1.0" encoding="utf-8"?>
-<w:ftr xmlns:ve="http://schemas.openxmlformats.org/markup-compatibility/2006" xmlns:o="urn:schemas-microsoft-com:office:office" xmlns:r="http://schemas.openxmlformats.org/officeDocument/2006/relationships" xmlns:m="http://schemas.openxmlformats.org/officeDocument/2006/math" xmlns:v="urn:schemas-microsoft-com:vml" xmlns:wp="http://schemas.openxmlformats.org/drawingml/2006/wordprocessingDrawing" xmlns:w10="urn:schemas-microsoft-com:office:word" xmlns:w="http://schemas.openxmlformats.org/wordprocessingml/2006/main" xmlns:wne="http://schemas.microsoft.com/office/word/2006/wordml">
+<w:ftr xmlns:wpc="http://schemas.microsoft.com/office/word/2010/wordprocessingCanvas" xmlns:mc="http://schemas.openxmlformats.org/markup-compatibility/2006" xmlns:o="urn:schemas-microsoft-com:office:office" xmlns:r="http://schemas.openxmlformats.org/officeDocument/2006/relationships" xmlns:m="http://schemas.openxmlformats.org/officeDocument/2006/math" xmlns:v="urn:schemas-microsoft-com:vml" xmlns:wp14="http://schemas.microsoft.com/office/word/2010/wordprocessingDrawing" xmlns:wp="http://schemas.openxmlformats.org/drawingml/2006/wordprocessingDrawing" xmlns:w10="urn:schemas-microsoft-com:office:word" xmlns:w="http://schemas.openxmlformats.org/wordprocessingml/2006/main" xmlns:w14="http://schemas.microsoft.com/office/word/2010/wordml" xmlns:w15="http://schemas.microsoft.com/office/word/2012/wordml" xmlns:wpg="http://schemas.microsoft.com/office/word/2010/wordprocessingGroup" xmlns:wpi="http://schemas.microsoft.com/office/word/2010/wordprocessingInk" xmlns:wne="http://schemas.microsoft.com/office/word/2006/wordml" xmlns:wps="http://schemas.microsoft.com/office/word/2010/wordprocessingShape" mc:Ignorable="w14 w15 wp14">
   <w:p>
     <w:pPr>
       <w:spacing w:line="20" w:lineRule="auto"/>
@@ -6690,7 +6795,7 @@
 </file>
 
 <file path=word/footnotes.xml><?xml version="1.0" encoding="utf-8"?>
-<w:footnotes xmlns:ve="http://schemas.openxmlformats.org/markup-compatibility/2006" xmlns:o="urn:schemas-microsoft-com:office:office" xmlns:r="http://schemas.openxmlformats.org/officeDocument/2006/relationships" xmlns:m="http://schemas.openxmlformats.org/officeDocument/2006/math" xmlns:v="urn:schemas-microsoft-com:vml" xmlns:wp="http://schemas.openxmlformats.org/drawingml/2006/wordprocessingDrawing" xmlns:w10="urn:schemas-microsoft-com:office:word" xmlns:w="http://schemas.openxmlformats.org/wordprocessingml/2006/main" xmlns:wne="http://schemas.microsoft.com/office/word/2006/wordml">
+<w:footnotes xmlns:wpc="http://schemas.microsoft.com/office/word/2010/wordprocessingCanvas" xmlns:mc="http://schemas.openxmlformats.org/markup-compatibility/2006" xmlns:o="urn:schemas-microsoft-com:office:office" xmlns:r="http://schemas.openxmlformats.org/officeDocument/2006/relationships" xmlns:m="http://schemas.openxmlformats.org/officeDocument/2006/math" xmlns:v="urn:schemas-microsoft-com:vml" xmlns:wp14="http://schemas.microsoft.com/office/word/2010/wordprocessingDrawing" xmlns:wp="http://schemas.openxmlformats.org/drawingml/2006/wordprocessingDrawing" xmlns:w10="urn:schemas-microsoft-com:office:word" xmlns:w="http://schemas.openxmlformats.org/wordprocessingml/2006/main" xmlns:w14="http://schemas.microsoft.com/office/word/2010/wordml" xmlns:w15="http://schemas.microsoft.com/office/word/2012/wordml" xmlns:wpg="http://schemas.microsoft.com/office/word/2010/wordprocessingGroup" xmlns:wpi="http://schemas.microsoft.com/office/word/2010/wordprocessingInk" xmlns:wne="http://schemas.microsoft.com/office/word/2006/wordml" xmlns:wps="http://schemas.microsoft.com/office/word/2010/wordprocessingShape" mc:Ignorable="w14 w15 wp14">
   <w:footnote w:type="separator" w:id="-1">
     <w:p>
       <w:pPr>
@@ -6715,7 +6820,7 @@
 </file>
 
 <file path=word/header1.xml><?xml version="1.0" encoding="utf-8"?>
-<w:hdr xmlns:ve="http://schemas.openxmlformats.org/markup-compatibility/2006" xmlns:o="urn:schemas-microsoft-com:office:office" xmlns:r="http://schemas.openxmlformats.org/officeDocument/2006/relationships" xmlns:m="http://schemas.openxmlformats.org/officeDocument/2006/math" xmlns:v="urn:schemas-microsoft-com:vml" xmlns:wp="http://schemas.openxmlformats.org/drawingml/2006/wordprocessingDrawing" xmlns:w10="urn:schemas-microsoft-com:office:word" xmlns:w="http://schemas.openxmlformats.org/wordprocessingml/2006/main" xmlns:wne="http://schemas.microsoft.com/office/word/2006/wordml">
+<w:hdr xmlns:wpc="http://schemas.microsoft.com/office/word/2010/wordprocessingCanvas" xmlns:mc="http://schemas.openxmlformats.org/markup-compatibility/2006" xmlns:o="urn:schemas-microsoft-com:office:office" xmlns:r="http://schemas.openxmlformats.org/officeDocument/2006/relationships" xmlns:m="http://schemas.openxmlformats.org/officeDocument/2006/math" xmlns:v="urn:schemas-microsoft-com:vml" xmlns:wp14="http://schemas.microsoft.com/office/word/2010/wordprocessingDrawing" xmlns:wp="http://schemas.openxmlformats.org/drawingml/2006/wordprocessingDrawing" xmlns:w10="urn:schemas-microsoft-com:office:word" xmlns:w="http://schemas.openxmlformats.org/wordprocessingml/2006/main" xmlns:w14="http://schemas.microsoft.com/office/word/2010/wordml" xmlns:w15="http://schemas.microsoft.com/office/word/2012/wordml" xmlns:wpg="http://schemas.microsoft.com/office/word/2010/wordprocessingGroup" xmlns:wpi="http://schemas.microsoft.com/office/word/2010/wordprocessingInk" xmlns:wne="http://schemas.microsoft.com/office/word/2006/wordml" xmlns:wps="http://schemas.microsoft.com/office/word/2010/wordprocessingShape" mc:Ignorable="w14 w15 wp14">
   <w:p>
     <w:pPr>
       <w:spacing w:line="20" w:lineRule="auto"/>
@@ -6732,7 +6837,7 @@
 </file>
 
 <file path=word/header2.xml><?xml version="1.0" encoding="utf-8"?>
-<w:hdr xmlns:ve="http://schemas.openxmlformats.org/markup-compatibility/2006" xmlns:o="urn:schemas-microsoft-com:office:office" xmlns:r="http://schemas.openxmlformats.org/officeDocument/2006/relationships" xmlns:m="http://schemas.openxmlformats.org/officeDocument/2006/math" xmlns:v="urn:schemas-microsoft-com:vml" xmlns:wp="http://schemas.openxmlformats.org/drawingml/2006/wordprocessingDrawing" xmlns:w10="urn:schemas-microsoft-com:office:word" xmlns:w="http://schemas.openxmlformats.org/wordprocessingml/2006/main" xmlns:wne="http://schemas.microsoft.com/office/word/2006/wordml">
+<w:hdr xmlns:wpc="http://schemas.microsoft.com/office/word/2010/wordprocessingCanvas" xmlns:mc="http://schemas.openxmlformats.org/markup-compatibility/2006" xmlns:o="urn:schemas-microsoft-com:office:office" xmlns:r="http://schemas.openxmlformats.org/officeDocument/2006/relationships" xmlns:m="http://schemas.openxmlformats.org/officeDocument/2006/math" xmlns:v="urn:schemas-microsoft-com:vml" xmlns:wp14="http://schemas.microsoft.com/office/word/2010/wordprocessingDrawing" xmlns:wp="http://schemas.openxmlformats.org/drawingml/2006/wordprocessingDrawing" xmlns:w10="urn:schemas-microsoft-com:office:word" xmlns:w="http://schemas.openxmlformats.org/wordprocessingml/2006/main" xmlns:w14="http://schemas.microsoft.com/office/word/2010/wordml" xmlns:w15="http://schemas.microsoft.com/office/word/2012/wordml" xmlns:wpg="http://schemas.microsoft.com/office/word/2010/wordprocessingGroup" xmlns:wpi="http://schemas.microsoft.com/office/word/2010/wordprocessingInk" xmlns:wne="http://schemas.microsoft.com/office/word/2006/wordml" xmlns:wps="http://schemas.microsoft.com/office/word/2010/wordprocessingShape" mc:Ignorable="w14 w15 wp14">
   <w:p>
     <w:pPr>
       <w:spacing w:line="20" w:lineRule="auto"/>
@@ -6749,7 +6854,7 @@
 </file>
 
 <file path=word/numbering.xml><?xml version="1.0" encoding="utf-8"?>
-<w:numbering xmlns:ve="http://schemas.openxmlformats.org/markup-compatibility/2006" xmlns:o="urn:schemas-microsoft-com:office:office" xmlns:r="http://schemas.openxmlformats.org/officeDocument/2006/relationships" xmlns:m="http://schemas.openxmlformats.org/officeDocument/2006/math" xmlns:v="urn:schemas-microsoft-com:vml" xmlns:wp="http://schemas.openxmlformats.org/drawingml/2006/wordprocessingDrawing" xmlns:w10="urn:schemas-microsoft-com:office:word" xmlns:w="http://schemas.openxmlformats.org/wordprocessingml/2006/main" xmlns:wne="http://schemas.microsoft.com/office/word/2006/wordml">
+<w:numbering xmlns:wpc="http://schemas.microsoft.com/office/word/2010/wordprocessingCanvas" xmlns:mc="http://schemas.openxmlformats.org/markup-compatibility/2006" xmlns:o="urn:schemas-microsoft-com:office:office" xmlns:r="http://schemas.openxmlformats.org/officeDocument/2006/relationships" xmlns:m="http://schemas.openxmlformats.org/officeDocument/2006/math" xmlns:v="urn:schemas-microsoft-com:vml" xmlns:wp14="http://schemas.microsoft.com/office/word/2010/wordprocessingDrawing" xmlns:wp="http://schemas.openxmlformats.org/drawingml/2006/wordprocessingDrawing" xmlns:w10="urn:schemas-microsoft-com:office:word" xmlns:w="http://schemas.openxmlformats.org/wordprocessingml/2006/main" xmlns:w14="http://schemas.microsoft.com/office/word/2010/wordml" xmlns:w15="http://schemas.microsoft.com/office/word/2012/wordml" xmlns:wpg="http://schemas.microsoft.com/office/word/2010/wordprocessingGroup" xmlns:wpi="http://schemas.microsoft.com/office/word/2010/wordprocessingInk" xmlns:wne="http://schemas.microsoft.com/office/word/2006/wordml" xmlns:wps="http://schemas.microsoft.com/office/word/2010/wordprocessingShape" mc:Ignorable="w14 w15 wp14">
   <w:abstractNum w:abstractNumId="0">
     <w:nsid w:val="00000001"/>
     <w:multiLevelType w:val="hybridMultilevel"/>
@@ -8153,7 +8258,7 @@
 </file>
 
 <file path=word/styles.xml><?xml version="1.0" encoding="utf-8"?>
-<w:styles xmlns:r="http://schemas.openxmlformats.org/officeDocument/2006/relationships" xmlns:w="http://schemas.openxmlformats.org/wordprocessingml/2006/main">
+<w:styles xmlns:mc="http://schemas.openxmlformats.org/markup-compatibility/2006" xmlns:r="http://schemas.openxmlformats.org/officeDocument/2006/relationships" xmlns:w="http://schemas.openxmlformats.org/wordprocessingml/2006/main" xmlns:w14="http://schemas.microsoft.com/office/word/2010/wordml" xmlns:w15="http://schemas.microsoft.com/office/word/2012/wordml" mc:Ignorable="w14 w15">
   <w:docDefaults>
     <w:rPrDefault>
       <w:rPr>
@@ -8163,144 +8268,378 @@
     </w:rPrDefault>
     <w:pPrDefault/>
   </w:docDefaults>
-  <w:latentStyles w:defLockedState="0" w:defUIPriority="99" w:defSemiHidden="1" w:defUnhideWhenUsed="1" w:defQFormat="0" w:count="267">
-    <w:lsdException w:name="Normal" w:semiHidden="0" w:uiPriority="0" w:unhideWhenUsed="0" w:qFormat="1"/>
-    <w:lsdException w:name="heading 1" w:semiHidden="0" w:uiPriority="9" w:unhideWhenUsed="0" w:qFormat="1"/>
-    <w:lsdException w:name="heading 2" w:uiPriority="9" w:qFormat="1"/>
-    <w:lsdException w:name="heading 3" w:uiPriority="9" w:qFormat="1"/>
-    <w:lsdException w:name="heading 4" w:uiPriority="9" w:qFormat="1"/>
-    <w:lsdException w:name="heading 5" w:uiPriority="9" w:qFormat="1"/>
-    <w:lsdException w:name="heading 6" w:uiPriority="9" w:qFormat="1"/>
-    <w:lsdException w:name="heading 7" w:uiPriority="9" w:qFormat="1"/>
-    <w:lsdException w:name="heading 8" w:uiPriority="9" w:qFormat="1"/>
-    <w:lsdException w:name="heading 9" w:uiPriority="9" w:qFormat="1"/>
-    <w:lsdException w:name="toc 1" w:uiPriority="39"/>
-    <w:lsdException w:name="toc 2" w:uiPriority="39"/>
-    <w:lsdException w:name="toc 3" w:uiPriority="39"/>
-    <w:lsdException w:name="toc 4" w:uiPriority="39"/>
-    <w:lsdException w:name="toc 5" w:uiPriority="39"/>
-    <w:lsdException w:name="toc 6" w:uiPriority="39"/>
-    <w:lsdException w:name="toc 7" w:uiPriority="39"/>
-    <w:lsdException w:name="toc 8" w:uiPriority="39"/>
-    <w:lsdException w:name="toc 9" w:uiPriority="39"/>
-    <w:lsdException w:name="caption" w:uiPriority="35" w:qFormat="1"/>
-    <w:lsdException w:name="Title" w:semiHidden="0" w:uiPriority="10" w:unhideWhenUsed="0" w:qFormat="1"/>
-    <w:lsdException w:name="Default Paragraph Font" w:uiPriority="1"/>
-    <w:lsdException w:name="Subtitle" w:semiHidden="0" w:uiPriority="11" w:unhideWhenUsed="0" w:qFormat="1"/>
-    <w:lsdException w:name="Strong" w:semiHidden="0" w:uiPriority="22" w:unhideWhenUsed="0" w:qFormat="1"/>
-    <w:lsdException w:name="Emphasis" w:semiHidden="0" w:uiPriority="20" w:unhideWhenUsed="0" w:qFormat="1"/>
-    <w:lsdException w:name="Table Grid" w:semiHidden="0" w:uiPriority="59" w:unhideWhenUsed="0"/>
-    <w:lsdException w:name="Placeholder Text" w:unhideWhenUsed="0"/>
-    <w:lsdException w:name="No Spacing" w:semiHidden="0" w:uiPriority="1" w:unhideWhenUsed="0" w:qFormat="1"/>
-    <w:lsdException w:name="Light Shading" w:semiHidden="0" w:uiPriority="60" w:unhideWhenUsed="0"/>
-    <w:lsdException w:name="Light List" w:semiHidden="0" w:uiPriority="61" w:unhideWhenUsed="0"/>
-    <w:lsdException w:name="Light Grid" w:semiHidden="0" w:uiPriority="62" w:unhideWhenUsed="0"/>
-    <w:lsdException w:name="Medium Shading 1" w:semiHidden="0" w:uiPriority="63" w:unhideWhenUsed="0"/>
-    <w:lsdException w:name="Medium Shading 2" w:semiHidden="0" w:uiPriority="64" w:unhideWhenUsed="0"/>
-    <w:lsdException w:name="Medium List 1" w:semiHidden="0" w:uiPriority="65" w:unhideWhenUsed="0"/>
-    <w:lsdException w:name="Medium List 2" w:semiHidden="0" w:uiPriority="66" w:unhideWhenUsed="0"/>
-    <w:lsdException w:name="Medium Grid 1" w:semiHidden="0" w:uiPriority="67" w:unhideWhenUsed="0"/>
-    <w:lsdException w:name="Medium Grid 2" w:semiHidden="0" w:uiPriority="68" w:unhideWhenUsed="0"/>
-    <w:lsdException w:name="Medium Grid 3" w:semiHidden="0" w:uiPriority="69" w:unhideWhenUsed="0"/>
-    <w:lsdException w:name="Dark List" w:semiHidden="0" w:uiPriority="70" w:unhideWhenUsed="0"/>
-    <w:lsdException w:name="Colorful Shading" w:semiHidden="0" w:uiPriority="71" w:unhideWhenUsed="0"/>
-    <w:lsdException w:name="Colorful List" w:semiHidden="0" w:uiPriority="72" w:unhideWhenUsed="0"/>
-    <w:lsdException w:name="Colorful Grid" w:semiHidden="0" w:uiPriority="73" w:unhideWhenUsed="0"/>
-    <w:lsdException w:name="Light Shading Accent 1" w:semiHidden="0" w:uiPriority="60" w:unhideWhenUsed="0"/>
-    <w:lsdException w:name="Light List Accent 1" w:semiHidden="0" w:uiPriority="61" w:unhideWhenUsed="0"/>
-    <w:lsdException w:name="Light Grid Accent 1" w:semiHidden="0" w:uiPriority="62" w:unhideWhenUsed="0"/>
-    <w:lsdException w:name="Medium Shading 1 Accent 1" w:semiHidden="0" w:uiPriority="63" w:unhideWhenUsed="0"/>
-    <w:lsdException w:name="Medium Shading 2 Accent 1" w:semiHidden="0" w:uiPriority="64" w:unhideWhenUsed="0"/>
-    <w:lsdException w:name="Medium List 1 Accent 1" w:semiHidden="0" w:uiPriority="65" w:unhideWhenUsed="0"/>
-    <w:lsdException w:name="Revision" w:unhideWhenUsed="0"/>
-    <w:lsdException w:name="List Paragraph" w:semiHidden="0" w:uiPriority="34" w:unhideWhenUsed="0" w:qFormat="1"/>
-    <w:lsdException w:name="Quote" w:semiHidden="0" w:uiPriority="29" w:unhideWhenUsed="0" w:qFormat="1"/>
-    <w:lsdException w:name="Intense Quote" w:semiHidden="0" w:uiPriority="30" w:unhideWhenUsed="0" w:qFormat="1"/>
-    <w:lsdException w:name="Medium List 2 Accent 1" w:semiHidden="0" w:uiPriority="66" w:unhideWhenUsed="0"/>
-    <w:lsdException w:name="Medium Grid 1 Accent 1" w:semiHidden="0" w:uiPriority="67" w:unhideWhenUsed="0"/>
-    <w:lsdException w:name="Medium Grid 2 Accent 1" w:semiHidden="0" w:uiPriority="68" w:unhideWhenUsed="0"/>
-    <w:lsdException w:name="Medium Grid 3 Accent 1" w:semiHidden="0" w:uiPriority="69" w:unhideWhenUsed="0"/>
-    <w:lsdException w:name="Dark List Accent 1" w:semiHidden="0" w:uiPriority="70" w:unhideWhenUsed="0"/>
-    <w:lsdException w:name="Colorful Shading Accent 1" w:semiHidden="0" w:uiPriority="71" w:unhideWhenUsed="0"/>
-    <w:lsdException w:name="Colorful List Accent 1" w:semiHidden="0" w:uiPriority="72" w:unhideWhenUsed="0"/>
-    <w:lsdException w:name="Colorful Grid Accent 1" w:semiHidden="0" w:uiPriority="73" w:unhideWhenUsed="0"/>
-    <w:lsdException w:name="Light Shading Accent 2" w:semiHidden="0" w:uiPriority="60" w:unhideWhenUsed="0"/>
-    <w:lsdException w:name="Light List Accent 2" w:semiHidden="0" w:uiPriority="61" w:unhideWhenUsed="0"/>
-    <w:lsdException w:name="Light Grid Accent 2" w:semiHidden="0" w:uiPriority="62" w:unhideWhenUsed="0"/>
-    <w:lsdException w:name="Medium Shading 1 Accent 2" w:semiHidden="0" w:uiPriority="63" w:unhideWhenUsed="0"/>
-    <w:lsdException w:name="Medium Shading 2 Accent 2" w:semiHidden="0" w:uiPriority="64" w:unhideWhenUsed="0"/>
-    <w:lsdException w:name="Medium List 1 Accent 2" w:semiHidden="0" w:uiPriority="65" w:unhideWhenUsed="0"/>
-    <w:lsdException w:name="Medium List 2 Accent 2" w:semiHidden="0" w:uiPriority="66" w:unhideWhenUsed="0"/>
-    <w:lsdException w:name="Medium Grid 1 Accent 2" w:semiHidden="0" w:uiPriority="67" w:unhideWhenUsed="0"/>
-    <w:lsdException w:name="Medium Grid 2 Accent 2" w:semiHidden="0" w:uiPriority="68" w:unhideWhenUsed="0"/>
-    <w:lsdException w:name="Medium Grid 3 Accent 2" w:semiHidden="0" w:uiPriority="69" w:unhideWhenUsed="0"/>
-    <w:lsdException w:name="Dark List Accent 2" w:semiHidden="0" w:uiPriority="70" w:unhideWhenUsed="0"/>
-    <w:lsdException w:name="Colorful Shading Accent 2" w:semiHidden="0" w:uiPriority="71" w:unhideWhenUsed="0"/>
-    <w:lsdException w:name="Colorful List Accent 2" w:semiHidden="0" w:uiPriority="72" w:unhideWhenUsed="0"/>
-    <w:lsdException w:name="Colorful Grid Accent 2" w:semiHidden="0" w:uiPriority="73" w:unhideWhenUsed="0"/>
-    <w:lsdException w:name="Light Shading Accent 3" w:semiHidden="0" w:uiPriority="60" w:unhideWhenUsed="0"/>
-    <w:lsdException w:name="Light List Accent 3" w:semiHidden="0" w:uiPriority="61" w:unhideWhenUsed="0"/>
-    <w:lsdException w:name="Light Grid Accent 3" w:semiHidden="0" w:uiPriority="62" w:unhideWhenUsed="0"/>
-    <w:lsdException w:name="Medium Shading 1 Accent 3" w:semiHidden="0" w:uiPriority="63" w:unhideWhenUsed="0"/>
-    <w:lsdException w:name="Medium Shading 2 Accent 3" w:semiHidden="0" w:uiPriority="64" w:unhideWhenUsed="0"/>
-    <w:lsdException w:name="Medium List 1 Accent 3" w:semiHidden="0" w:uiPriority="65" w:unhideWhenUsed="0"/>
-    <w:lsdException w:name="Medium List 2 Accent 3" w:semiHidden="0" w:uiPriority="66" w:unhideWhenUsed="0"/>
-    <w:lsdException w:name="Medium Grid 1 Accent 3" w:semiHidden="0" w:uiPriority="67" w:unhideWhenUsed="0"/>
-    <w:lsdException w:name="Medium Grid 2 Accent 3" w:semiHidden="0" w:uiPriority="68" w:unhideWhenUsed="0"/>
-    <w:lsdException w:name="Medium Grid 3 Accent 3" w:semiHidden="0" w:uiPriority="69" w:unhideWhenUsed="0"/>
-    <w:lsdException w:name="Dark List Accent 3" w:semiHidden="0" w:uiPriority="70" w:unhideWhenUsed="0"/>
-    <w:lsdException w:name="Colorful Shading Accent 3" w:semiHidden="0" w:uiPriority="71" w:unhideWhenUsed="0"/>
-    <w:lsdException w:name="Colorful List Accent 3" w:semiHidden="0" w:uiPriority="72" w:unhideWhenUsed="0"/>
-    <w:lsdException w:name="Colorful Grid Accent 3" w:semiHidden="0" w:uiPriority="73" w:unhideWhenUsed="0"/>
-    <w:lsdException w:name="Light Shading Accent 4" w:semiHidden="0" w:uiPriority="60" w:unhideWhenUsed="0"/>
-    <w:lsdException w:name="Light List Accent 4" w:semiHidden="0" w:uiPriority="61" w:unhideWhenUsed="0"/>
-    <w:lsdException w:name="Light Grid Accent 4" w:semiHidden="0" w:uiPriority="62" w:unhideWhenUsed="0"/>
-    <w:lsdException w:name="Medium Shading 1 Accent 4" w:semiHidden="0" w:uiPriority="63" w:unhideWhenUsed="0"/>
-    <w:lsdException w:name="Medium Shading 2 Accent 4" w:semiHidden="0" w:uiPriority="64" w:unhideWhenUsed="0"/>
-    <w:lsdException w:name="Medium List 1 Accent 4" w:semiHidden="0" w:uiPriority="65" w:unhideWhenUsed="0"/>
-    <w:lsdException w:name="Medium List 2 Accent 4" w:semiHidden="0" w:uiPriority="66" w:unhideWhenUsed="0"/>
-    <w:lsdException w:name="Medium Grid 1 Accent 4" w:semiHidden="0" w:uiPriority="67" w:unhideWhenUsed="0"/>
-    <w:lsdException w:name="Medium Grid 2 Accent 4" w:semiHidden="0" w:uiPriority="68" w:unhideWhenUsed="0"/>
-    <w:lsdException w:name="Medium Grid 3 Accent 4" w:semiHidden="0" w:uiPriority="69" w:unhideWhenUsed="0"/>
-    <w:lsdException w:name="Dark List Accent 4" w:semiHidden="0" w:uiPriority="70" w:unhideWhenUsed="0"/>
-    <w:lsdException w:name="Colorful Shading Accent 4" w:semiHidden="0" w:uiPriority="71" w:unhideWhenUsed="0"/>
-    <w:lsdException w:name="Colorful List Accent 4" w:semiHidden="0" w:uiPriority="72" w:unhideWhenUsed="0"/>
-    <w:lsdException w:name="Colorful Grid Accent 4" w:semiHidden="0" w:uiPriority="73" w:unhideWhenUsed="0"/>
-    <w:lsdException w:name="Light Shading Accent 5" w:semiHidden="0" w:uiPriority="60" w:unhideWhenUsed="0"/>
-    <w:lsdException w:name="Light List Accent 5" w:semiHidden="0" w:uiPriority="61" w:unhideWhenUsed="0"/>
-    <w:lsdException w:name="Light Grid Accent 5" w:semiHidden="0" w:uiPriority="62" w:unhideWhenUsed="0"/>
-    <w:lsdException w:name="Medium Shading 1 Accent 5" w:semiHidden="0" w:uiPriority="63" w:unhideWhenUsed="0"/>
-    <w:lsdException w:name="Medium Shading 2 Accent 5" w:semiHidden="0" w:uiPriority="64" w:unhideWhenUsed="0"/>
-    <w:lsdException w:name="Medium List 1 Accent 5" w:semiHidden="0" w:uiPriority="65" w:unhideWhenUsed="0"/>
-    <w:lsdException w:name="Medium List 2 Accent 5" w:semiHidden="0" w:uiPriority="66" w:unhideWhenUsed="0"/>
-    <w:lsdException w:name="Medium Grid 1 Accent 5" w:semiHidden="0" w:uiPriority="67" w:unhideWhenUsed="0"/>
-    <w:lsdException w:name="Medium Grid 2 Accent 5" w:semiHidden="0" w:uiPriority="68" w:unhideWhenUsed="0"/>
-    <w:lsdException w:name="Medium Grid 3 Accent 5" w:semiHidden="0" w:uiPriority="69" w:unhideWhenUsed="0"/>
-    <w:lsdException w:name="Dark List Accent 5" w:semiHidden="0" w:uiPriority="70" w:unhideWhenUsed="0"/>
-    <w:lsdException w:name="Colorful Shading Accent 5" w:semiHidden="0" w:uiPriority="71" w:unhideWhenUsed="0"/>
-    <w:lsdException w:name="Colorful List Accent 5" w:semiHidden="0" w:uiPriority="72" w:unhideWhenUsed="0"/>
-    <w:lsdException w:name="Colorful Grid Accent 5" w:semiHidden="0" w:uiPriority="73" w:unhideWhenUsed="0"/>
-    <w:lsdException w:name="Light Shading Accent 6" w:semiHidden="0" w:uiPriority="60" w:unhideWhenUsed="0"/>
-    <w:lsdException w:name="Light List Accent 6" w:semiHidden="0" w:uiPriority="61" w:unhideWhenUsed="0"/>
-    <w:lsdException w:name="Light Grid Accent 6" w:semiHidden="0" w:uiPriority="62" w:unhideWhenUsed="0"/>
-    <w:lsdException w:name="Medium Shading 1 Accent 6" w:semiHidden="0" w:uiPriority="63" w:unhideWhenUsed="0"/>
-    <w:lsdException w:name="Medium Shading 2 Accent 6" w:semiHidden="0" w:uiPriority="64" w:unhideWhenUsed="0"/>
-    <w:lsdException w:name="Medium List 1 Accent 6" w:semiHidden="0" w:uiPriority="65" w:unhideWhenUsed="0"/>
-    <w:lsdException w:name="Medium List 2 Accent 6" w:semiHidden="0" w:uiPriority="66" w:unhideWhenUsed="0"/>
-    <w:lsdException w:name="Medium Grid 1 Accent 6" w:semiHidden="0" w:uiPriority="67" w:unhideWhenUsed="0"/>
-    <w:lsdException w:name="Medium Grid 2 Accent 6" w:semiHidden="0" w:uiPriority="68" w:unhideWhenUsed="0"/>
-    <w:lsdException w:name="Medium Grid 3 Accent 6" w:semiHidden="0" w:uiPriority="69" w:unhideWhenUsed="0"/>
-    <w:lsdException w:name="Dark List Accent 6" w:semiHidden="0" w:uiPriority="70" w:unhideWhenUsed="0"/>
-    <w:lsdException w:name="Colorful Shading Accent 6" w:semiHidden="0" w:uiPriority="71" w:unhideWhenUsed="0"/>
-    <w:lsdException w:name="Colorful List Accent 6" w:semiHidden="0" w:uiPriority="72" w:unhideWhenUsed="0"/>
-    <w:lsdException w:name="Colorful Grid Accent 6" w:semiHidden="0" w:uiPriority="73" w:unhideWhenUsed="0"/>
-    <w:lsdException w:name="Subtle Emphasis" w:semiHidden="0" w:uiPriority="19" w:unhideWhenUsed="0" w:qFormat="1"/>
-    <w:lsdException w:name="Intense Emphasis" w:semiHidden="0" w:uiPriority="21" w:unhideWhenUsed="0" w:qFormat="1"/>
-    <w:lsdException w:name="Subtle Reference" w:semiHidden="0" w:uiPriority="31" w:unhideWhenUsed="0" w:qFormat="1"/>
-    <w:lsdException w:name="Intense Reference" w:semiHidden="0" w:uiPriority="32" w:unhideWhenUsed="0" w:qFormat="1"/>
-    <w:lsdException w:name="Book Title" w:semiHidden="0" w:uiPriority="33" w:unhideWhenUsed="0" w:qFormat="1"/>
-    <w:lsdException w:name="Bibliography" w:uiPriority="37"/>
-    <w:lsdException w:name="TOC Heading" w:uiPriority="39" w:qFormat="1"/>
+  <w:latentStyles w:defLockedState="0" w:defUIPriority="99" w:defSemiHidden="0" w:defUnhideWhenUsed="0" w:defQFormat="0" w:count="371">
+    <w:lsdException w:name="Normal" w:uiPriority="0" w:qFormat="1"/>
+    <w:lsdException w:name="heading 1" w:uiPriority="9" w:qFormat="1"/>
+    <w:lsdException w:name="heading 2" w:semiHidden="1" w:uiPriority="9" w:unhideWhenUsed="1" w:qFormat="1"/>
+    <w:lsdException w:name="heading 3" w:semiHidden="1" w:uiPriority="9" w:unhideWhenUsed="1" w:qFormat="1"/>
+    <w:lsdException w:name="heading 4" w:semiHidden="1" w:uiPriority="9" w:unhideWhenUsed="1" w:qFormat="1"/>
+    <w:lsdException w:name="heading 5" w:semiHidden="1" w:uiPriority="9" w:unhideWhenUsed="1" w:qFormat="1"/>
+    <w:lsdException w:name="heading 6" w:semiHidden="1" w:uiPriority="9" w:unhideWhenUsed="1" w:qFormat="1"/>
+    <w:lsdException w:name="heading 7" w:semiHidden="1" w:uiPriority="9" w:unhideWhenUsed="1" w:qFormat="1"/>
+    <w:lsdException w:name="heading 8" w:semiHidden="1" w:uiPriority="9" w:unhideWhenUsed="1" w:qFormat="1"/>
+    <w:lsdException w:name="heading 9" w:semiHidden="1" w:uiPriority="9" w:unhideWhenUsed="1" w:qFormat="1"/>
+    <w:lsdException w:name="index 1" w:semiHidden="1" w:unhideWhenUsed="1"/>
+    <w:lsdException w:name="index 2" w:semiHidden="1" w:unhideWhenUsed="1"/>
+    <w:lsdException w:name="index 3" w:semiHidden="1" w:unhideWhenUsed="1"/>
+    <w:lsdException w:name="index 4" w:semiHidden="1" w:unhideWhenUsed="1"/>
+    <w:lsdException w:name="index 5" w:semiHidden="1" w:unhideWhenUsed="1"/>
+    <w:lsdException w:name="index 6" w:semiHidden="1" w:unhideWhenUsed="1"/>
+    <w:lsdException w:name="index 7" w:semiHidden="1" w:unhideWhenUsed="1"/>
+    <w:lsdException w:name="index 8" w:semiHidden="1" w:unhideWhenUsed="1"/>
+    <w:lsdException w:name="index 9" w:semiHidden="1" w:unhideWhenUsed="1"/>
+    <w:lsdException w:name="toc 1" w:semiHidden="1" w:uiPriority="39" w:unhideWhenUsed="1"/>
+    <w:lsdException w:name="toc 2" w:semiHidden="1" w:uiPriority="39" w:unhideWhenUsed="1"/>
+    <w:lsdException w:name="toc 3" w:semiHidden="1" w:uiPriority="39" w:unhideWhenUsed="1"/>
+    <w:lsdException w:name="toc 4" w:semiHidden="1" w:uiPriority="39" w:unhideWhenUsed="1"/>
+    <w:lsdException w:name="toc 5" w:semiHidden="1" w:uiPriority="39" w:unhideWhenUsed="1"/>
+    <w:lsdException w:name="toc 6" w:semiHidden="1" w:uiPriority="39" w:unhideWhenUsed="1"/>
+    <w:lsdException w:name="toc 7" w:semiHidden="1" w:uiPriority="39" w:unhideWhenUsed="1"/>
+    <w:lsdException w:name="toc 8" w:semiHidden="1" w:uiPriority="39" w:unhideWhenUsed="1"/>
+    <w:lsdException w:name="toc 9" w:semiHidden="1" w:uiPriority="39" w:unhideWhenUsed="1"/>
+    <w:lsdException w:name="Normal Indent" w:semiHidden="1" w:unhideWhenUsed="1"/>
+    <w:lsdException w:name="footnote text" w:semiHidden="1" w:unhideWhenUsed="1"/>
+    <w:lsdException w:name="annotation text" w:semiHidden="1" w:unhideWhenUsed="1"/>
+    <w:lsdException w:name="header" w:semiHidden="1" w:unhideWhenUsed="1"/>
+    <w:lsdException w:name="footer" w:semiHidden="1" w:unhideWhenUsed="1"/>
+    <w:lsdException w:name="index heading" w:semiHidden="1" w:unhideWhenUsed="1"/>
+    <w:lsdException w:name="caption" w:semiHidden="1" w:uiPriority="35" w:unhideWhenUsed="1" w:qFormat="1"/>
+    <w:lsdException w:name="table of figures" w:semiHidden="1" w:unhideWhenUsed="1"/>
+    <w:lsdException w:name="envelope address" w:semiHidden="1" w:unhideWhenUsed="1"/>
+    <w:lsdException w:name="envelope return" w:semiHidden="1" w:unhideWhenUsed="1"/>
+    <w:lsdException w:name="footnote reference" w:semiHidden="1" w:unhideWhenUsed="1"/>
+    <w:lsdException w:name="annotation reference" w:semiHidden="1" w:unhideWhenUsed="1"/>
+    <w:lsdException w:name="line number" w:semiHidden="1" w:unhideWhenUsed="1"/>
+    <w:lsdException w:name="page number" w:semiHidden="1" w:unhideWhenUsed="1"/>
+    <w:lsdException w:name="endnote reference" w:semiHidden="1" w:unhideWhenUsed="1"/>
+    <w:lsdException w:name="endnote text" w:semiHidden="1" w:unhideWhenUsed="1"/>
+    <w:lsdException w:name="table of authorities" w:semiHidden="1" w:unhideWhenUsed="1"/>
+    <w:lsdException w:name="macro" w:semiHidden="1" w:unhideWhenUsed="1"/>
+    <w:lsdException w:name="toa heading" w:semiHidden="1" w:unhideWhenUsed="1"/>
+    <w:lsdException w:name="List" w:semiHidden="1" w:unhideWhenUsed="1"/>
+    <w:lsdException w:name="List Bullet" w:semiHidden="1" w:unhideWhenUsed="1"/>
+    <w:lsdException w:name="List Number" w:semiHidden="1" w:unhideWhenUsed="1"/>
+    <w:lsdException w:name="List 2" w:semiHidden="1" w:unhideWhenUsed="1"/>
+    <w:lsdException w:name="List 3" w:semiHidden="1" w:unhideWhenUsed="1"/>
+    <w:lsdException w:name="List 4" w:semiHidden="1" w:unhideWhenUsed="1"/>
+    <w:lsdException w:name="List 5" w:semiHidden="1" w:unhideWhenUsed="1"/>
+    <w:lsdException w:name="List Bullet 2" w:semiHidden="1" w:unhideWhenUsed="1"/>
+    <w:lsdException w:name="List Bullet 3" w:semiHidden="1" w:unhideWhenUsed="1"/>
+    <w:lsdException w:name="List Bullet 4" w:semiHidden="1" w:unhideWhenUsed="1"/>
+    <w:lsdException w:name="List Bullet 5" w:semiHidden="1" w:unhideWhenUsed="1"/>
+    <w:lsdException w:name="List Number 2" w:semiHidden="1" w:unhideWhenUsed="1"/>
+    <w:lsdException w:name="List Number 3" w:semiHidden="1" w:unhideWhenUsed="1"/>
+    <w:lsdException w:name="List Number 4" w:semiHidden="1" w:unhideWhenUsed="1"/>
+    <w:lsdException w:name="List Number 5" w:semiHidden="1" w:unhideWhenUsed="1"/>
+    <w:lsdException w:name="Title" w:uiPriority="10" w:qFormat="1"/>
+    <w:lsdException w:name="Closing" w:semiHidden="1" w:unhideWhenUsed="1"/>
+    <w:lsdException w:name="Signature" w:semiHidden="1" w:unhideWhenUsed="1"/>
+    <w:lsdException w:name="Default Paragraph Font" w:semiHidden="1" w:uiPriority="1" w:unhideWhenUsed="1"/>
+    <w:lsdException w:name="Body Text" w:semiHidden="1" w:unhideWhenUsed="1"/>
+    <w:lsdException w:name="Body Text Indent" w:semiHidden="1" w:unhideWhenUsed="1"/>
+    <w:lsdException w:name="List Continue" w:semiHidden="1" w:unhideWhenUsed="1"/>
+    <w:lsdException w:name="List Continue 2" w:semiHidden="1" w:unhideWhenUsed="1"/>
+    <w:lsdException w:name="List Continue 3" w:semiHidden="1" w:unhideWhenUsed="1"/>
+    <w:lsdException w:name="List Continue 4" w:semiHidden="1" w:unhideWhenUsed="1"/>
+    <w:lsdException w:name="List Continue 5" w:semiHidden="1" w:unhideWhenUsed="1"/>
+    <w:lsdException w:name="Message Header" w:semiHidden="1" w:unhideWhenUsed="1"/>
+    <w:lsdException w:name="Subtitle" w:uiPriority="11" w:qFormat="1"/>
+    <w:lsdException w:name="Salutation" w:semiHidden="1" w:unhideWhenUsed="1"/>
+    <w:lsdException w:name="Date" w:semiHidden="1" w:unhideWhenUsed="1"/>
+    <w:lsdException w:name="Body Text First Indent" w:semiHidden="1" w:unhideWhenUsed="1"/>
+    <w:lsdException w:name="Body Text First Indent 2" w:semiHidden="1" w:unhideWhenUsed="1"/>
+    <w:lsdException w:name="Note Heading" w:semiHidden="1" w:unhideWhenUsed="1"/>
+    <w:lsdException w:name="Body Text 2" w:semiHidden="1" w:unhideWhenUsed="1"/>
+    <w:lsdException w:name="Body Text 3" w:semiHidden="1" w:unhideWhenUsed="1"/>
+    <w:lsdException w:name="Body Text Indent 2" w:semiHidden="1" w:unhideWhenUsed="1"/>
+    <w:lsdException w:name="Body Text Indent 3" w:semiHidden="1" w:unhideWhenUsed="1"/>
+    <w:lsdException w:name="Block Text" w:semiHidden="1" w:unhideWhenUsed="1"/>
+    <w:lsdException w:name="Hyperlink" w:semiHidden="1" w:unhideWhenUsed="1"/>
+    <w:lsdException w:name="FollowedHyperlink" w:semiHidden="1" w:unhideWhenUsed="1"/>
+    <w:lsdException w:name="Strong" w:uiPriority="22" w:qFormat="1"/>
+    <w:lsdException w:name="Emphasis" w:uiPriority="20" w:qFormat="1"/>
+    <w:lsdException w:name="Document Map" w:semiHidden="1" w:unhideWhenUsed="1"/>
+    <w:lsdException w:name="Plain Text" w:semiHidden="1" w:unhideWhenUsed="1"/>
+    <w:lsdException w:name="E-mail Signature" w:semiHidden="1" w:unhideWhenUsed="1"/>
+    <w:lsdException w:name="HTML Top of Form" w:semiHidden="1" w:unhideWhenUsed="1"/>
+    <w:lsdException w:name="HTML Bottom of Form" w:semiHidden="1" w:unhideWhenUsed="1"/>
+    <w:lsdException w:name="Normal (Web)" w:semiHidden="1" w:unhideWhenUsed="1"/>
+    <w:lsdException w:name="HTML Acronym" w:semiHidden="1" w:unhideWhenUsed="1"/>
+    <w:lsdException w:name="HTML Address" w:semiHidden="1" w:unhideWhenUsed="1"/>
+    <w:lsdException w:name="HTML Cite" w:semiHidden="1" w:unhideWhenUsed="1"/>
+    <w:lsdException w:name="HTML Code" w:semiHidden="1" w:unhideWhenUsed="1"/>
+    <w:lsdException w:name="HTML Definition" w:semiHidden="1" w:unhideWhenUsed="1"/>
+    <w:lsdException w:name="HTML Keyboard" w:semiHidden="1" w:unhideWhenUsed="1"/>
+    <w:lsdException w:name="HTML Preformatted" w:semiHidden="1" w:unhideWhenUsed="1"/>
+    <w:lsdException w:name="HTML Sample" w:semiHidden="1" w:unhideWhenUsed="1"/>
+    <w:lsdException w:name="HTML Typewriter" w:semiHidden="1" w:unhideWhenUsed="1"/>
+    <w:lsdException w:name="HTML Variable" w:semiHidden="1" w:unhideWhenUsed="1"/>
+    <w:lsdException w:name="Normal Table" w:semiHidden="1" w:unhideWhenUsed="1"/>
+    <w:lsdException w:name="annotation subject" w:semiHidden="1" w:unhideWhenUsed="1"/>
+    <w:lsdException w:name="No List" w:semiHidden="1" w:unhideWhenUsed="1"/>
+    <w:lsdException w:name="Outline List 1" w:semiHidden="1" w:unhideWhenUsed="1"/>
+    <w:lsdException w:name="Outline List 2" w:semiHidden="1" w:unhideWhenUsed="1"/>
+    <w:lsdException w:name="Outline List 3" w:semiHidden="1" w:unhideWhenUsed="1"/>
+    <w:lsdException w:name="Table Simple 1" w:semiHidden="1" w:unhideWhenUsed="1"/>
+    <w:lsdException w:name="Table Simple 2" w:semiHidden="1" w:unhideWhenUsed="1"/>
+    <w:lsdException w:name="Table Simple 3" w:semiHidden="1" w:unhideWhenUsed="1"/>
+    <w:lsdException w:name="Table Classic 1" w:semiHidden="1" w:unhideWhenUsed="1"/>
+    <w:lsdException w:name="Table Classic 2" w:semiHidden="1" w:unhideWhenUsed="1"/>
+    <w:lsdException w:name="Table Classic 3" w:semiHidden="1" w:unhideWhenUsed="1"/>
+    <w:lsdException w:name="Table Classic 4" w:semiHidden="1" w:unhideWhenUsed="1"/>
+    <w:lsdException w:name="Table Colorful 1" w:semiHidden="1" w:unhideWhenUsed="1"/>
+    <w:lsdException w:name="Table Colorful 2" w:semiHidden="1" w:unhideWhenUsed="1"/>
+    <w:lsdException w:name="Table Colorful 3" w:semiHidden="1" w:unhideWhenUsed="1"/>
+    <w:lsdException w:name="Table Columns 1" w:semiHidden="1" w:unhideWhenUsed="1"/>
+    <w:lsdException w:name="Table Columns 2" w:semiHidden="1" w:unhideWhenUsed="1"/>
+    <w:lsdException w:name="Table Columns 3" w:semiHidden="1" w:unhideWhenUsed="1"/>
+    <w:lsdException w:name="Table Columns 4" w:semiHidden="1" w:unhideWhenUsed="1"/>
+    <w:lsdException w:name="Table Columns 5" w:semiHidden="1" w:unhideWhenUsed="1"/>
+    <w:lsdException w:name="Table Grid 1" w:semiHidden="1" w:unhideWhenUsed="1"/>
+    <w:lsdException w:name="Table Grid 2" w:semiHidden="1" w:unhideWhenUsed="1"/>
+    <w:lsdException w:name="Table Grid 3" w:semiHidden="1" w:unhideWhenUsed="1"/>
+    <w:lsdException w:name="Table Grid 4" w:semiHidden="1" w:unhideWhenUsed="1"/>
+    <w:lsdException w:name="Table Grid 5" w:semiHidden="1" w:unhideWhenUsed="1"/>
+    <w:lsdException w:name="Table Grid 6" w:semiHidden="1" w:unhideWhenUsed="1"/>
+    <w:lsdException w:name="Table Grid 7" w:semiHidden="1" w:unhideWhenUsed="1"/>
+    <w:lsdException w:name="Table Grid 8" w:semiHidden="1" w:unhideWhenUsed="1"/>
+    <w:lsdException w:name="Table List 1" w:semiHidden="1" w:unhideWhenUsed="1"/>
+    <w:lsdException w:name="Table List 2" w:semiHidden="1" w:unhideWhenUsed="1"/>
+    <w:lsdException w:name="Table List 3" w:semiHidden="1" w:unhideWhenUsed="1"/>
+    <w:lsdException w:name="Table List 4" w:semiHidden="1" w:unhideWhenUsed="1"/>
+    <w:lsdException w:name="Table List 5" w:semiHidden="1" w:unhideWhenUsed="1"/>
+    <w:lsdException w:name="Table List 6" w:semiHidden="1" w:unhideWhenUsed="1"/>
+    <w:lsdException w:name="Table List 7" w:semiHidden="1" w:unhideWhenUsed="1"/>
+    <w:lsdException w:name="Table List 8" w:semiHidden="1" w:unhideWhenUsed="1"/>
+    <w:lsdException w:name="Table 3D effects 1" w:semiHidden="1" w:unhideWhenUsed="1"/>
+    <w:lsdException w:name="Table 3D effects 2" w:semiHidden="1" w:unhideWhenUsed="1"/>
+    <w:lsdException w:name="Table 3D effects 3" w:semiHidden="1" w:unhideWhenUsed="1"/>
+    <w:lsdException w:name="Table Contemporary" w:semiHidden="1" w:unhideWhenUsed="1"/>
+    <w:lsdException w:name="Table Elegant" w:semiHidden="1" w:unhideWhenUsed="1"/>
+    <w:lsdException w:name="Table Professional" w:semiHidden="1" w:unhideWhenUsed="1"/>
+    <w:lsdException w:name="Table Subtle 1" w:semiHidden="1" w:unhideWhenUsed="1"/>
+    <w:lsdException w:name="Table Subtle 2" w:semiHidden="1" w:unhideWhenUsed="1"/>
+    <w:lsdException w:name="Table Web 1" w:semiHidden="1" w:unhideWhenUsed="1"/>
+    <w:lsdException w:name="Table Web 2" w:semiHidden="1" w:unhideWhenUsed="1"/>
+    <w:lsdException w:name="Table Web 3" w:semiHidden="1" w:unhideWhenUsed="1"/>
+    <w:lsdException w:name="Balloon Text" w:semiHidden="1" w:unhideWhenUsed="1"/>
+    <w:lsdException w:name="Table Grid" w:uiPriority="59"/>
+    <w:lsdException w:name="Table Theme" w:semiHidden="1" w:unhideWhenUsed="1"/>
+    <w:lsdException w:name="Placeholder Text" w:semiHidden="1"/>
+    <w:lsdException w:name="No Spacing" w:uiPriority="1" w:qFormat="1"/>
+    <w:lsdException w:name="Light Shading" w:uiPriority="60"/>
+    <w:lsdException w:name="Light List" w:uiPriority="61"/>
+    <w:lsdException w:name="Light Grid" w:uiPriority="62"/>
+    <w:lsdException w:name="Medium Shading 1" w:uiPriority="63"/>
+    <w:lsdException w:name="Medium Shading 2" w:uiPriority="64"/>
+    <w:lsdException w:name="Medium List 1" w:uiPriority="65"/>
+    <w:lsdException w:name="Medium List 2" w:uiPriority="66"/>
+    <w:lsdException w:name="Medium Grid 1" w:uiPriority="67"/>
+    <w:lsdException w:name="Medium Grid 2" w:uiPriority="68"/>
+    <w:lsdException w:name="Medium Grid 3" w:uiPriority="69"/>
+    <w:lsdException w:name="Dark List" w:uiPriority="70"/>
+    <w:lsdException w:name="Colorful Shading" w:uiPriority="71"/>
+    <w:lsdException w:name="Colorful List" w:uiPriority="72"/>
+    <w:lsdException w:name="Colorful Grid" w:uiPriority="73"/>
+    <w:lsdException w:name="Light Shading Accent 1" w:uiPriority="60"/>
+    <w:lsdException w:name="Light List Accent 1" w:uiPriority="61"/>
+    <w:lsdException w:name="Light Grid Accent 1" w:uiPriority="62"/>
+    <w:lsdException w:name="Medium Shading 1 Accent 1" w:uiPriority="63"/>
+    <w:lsdException w:name="Medium Shading 2 Accent 1" w:uiPriority="64"/>
+    <w:lsdException w:name="Medium List 1 Accent 1" w:uiPriority="65"/>
+    <w:lsdException w:name="Revision" w:semiHidden="1"/>
+    <w:lsdException w:name="List Paragraph" w:uiPriority="34" w:qFormat="1"/>
+    <w:lsdException w:name="Quote" w:uiPriority="29" w:qFormat="1"/>
+    <w:lsdException w:name="Intense Quote" w:uiPriority="30" w:qFormat="1"/>
+    <w:lsdException w:name="Medium List 2 Accent 1" w:uiPriority="66"/>
+    <w:lsdException w:name="Medium Grid 1 Accent 1" w:uiPriority="67"/>
+    <w:lsdException w:name="Medium Grid 2 Accent 1" w:uiPriority="68"/>
+    <w:lsdException w:name="Medium Grid 3 Accent 1" w:uiPriority="69"/>
+    <w:lsdException w:name="Dark List Accent 1" w:uiPriority="70"/>
+    <w:lsdException w:name="Colorful Shading Accent 1" w:uiPriority="71"/>
+    <w:lsdException w:name="Colorful List Accent 1" w:uiPriority="72"/>
+    <w:lsdException w:name="Colorful Grid Accent 1" w:uiPriority="73"/>
+    <w:lsdException w:name="Light Shading Accent 2" w:uiPriority="60"/>
+    <w:lsdException w:name="Light List Accent 2" w:uiPriority="61"/>
+    <w:lsdException w:name="Light Grid Accent 2" w:uiPriority="62"/>
+    <w:lsdException w:name="Medium Shading 1 Accent 2" w:uiPriority="63"/>
+    <w:lsdException w:name="Medium Shading 2 Accent 2" w:uiPriority="64"/>
+    <w:lsdException w:name="Medium List 1 Accent 2" w:uiPriority="65"/>
+    <w:lsdException w:name="Medium List 2 Accent 2" w:uiPriority="66"/>
+    <w:lsdException w:name="Medium Grid 1 Accent 2" w:uiPriority="67"/>
+    <w:lsdException w:name="Medium Grid 2 Accent 2" w:uiPriority="68"/>
+    <w:lsdException w:name="Medium Grid 3 Accent 2" w:uiPriority="69"/>
+    <w:lsdException w:name="Dark List Accent 2" w:uiPriority="70"/>
+    <w:lsdException w:name="Colorful Shading Accent 2" w:uiPriority="71"/>
+    <w:lsdException w:name="Colorful List Accent 2" w:uiPriority="72"/>
+    <w:lsdException w:name="Colorful Grid Accent 2" w:uiPriority="73"/>
+    <w:lsdException w:name="Light Shading Accent 3" w:uiPriority="60"/>
+    <w:lsdException w:name="Light List Accent 3" w:uiPriority="61"/>
+    <w:lsdException w:name="Light Grid Accent 3" w:uiPriority="62"/>
+    <w:lsdException w:name="Medium Shading 1 Accent 3" w:uiPriority="63"/>
+    <w:lsdException w:name="Medium Shading 2 Accent 3" w:uiPriority="64"/>
+    <w:lsdException w:name="Medium List 1 Accent 3" w:uiPriority="65"/>
+    <w:lsdException w:name="Medium List 2 Accent 3" w:uiPriority="66"/>
+    <w:lsdException w:name="Medium Grid 1 Accent 3" w:uiPriority="67"/>
+    <w:lsdException w:name="Medium Grid 2 Accent 3" w:uiPriority="68"/>
+    <w:lsdException w:name="Medium Grid 3 Accent 3" w:uiPriority="69"/>
+    <w:lsdException w:name="Dark List Accent 3" w:uiPriority="70"/>
+    <w:lsdException w:name="Colorful Shading Accent 3" w:uiPriority="71"/>
+    <w:lsdException w:name="Colorful List Accent 3" w:uiPriority="72"/>
+    <w:lsdException w:name="Colorful Grid Accent 3" w:uiPriority="73"/>
+    <w:lsdException w:name="Light Shading Accent 4" w:uiPriority="60"/>
+    <w:lsdException w:name="Light List Accent 4" w:uiPriority="61"/>
+    <w:lsdException w:name="Light Grid Accent 4" w:uiPriority="62"/>
+    <w:lsdException w:name="Medium Shading 1 Accent 4" w:uiPriority="63"/>
+    <w:lsdException w:name="Medium Shading 2 Accent 4" w:uiPriority="64"/>
+    <w:lsdException w:name="Medium List 1 Accent 4" w:uiPriority="65"/>
+    <w:lsdException w:name="Medium List 2 Accent 4" w:uiPriority="66"/>
+    <w:lsdException w:name="Medium Grid 1 Accent 4" w:uiPriority="67"/>
+    <w:lsdException w:name="Medium Grid 2 Accent 4" w:uiPriority="68"/>
+    <w:lsdException w:name="Medium Grid 3 Accent 4" w:uiPriority="69"/>
+    <w:lsdException w:name="Dark List Accent 4" w:uiPriority="70"/>
+    <w:lsdException w:name="Colorful Shading Accent 4" w:uiPriority="71"/>
+    <w:lsdException w:name="Colorful List Accent 4" w:uiPriority="72"/>
+    <w:lsdException w:name="Colorful Grid Accent 4" w:uiPriority="73"/>
+    <w:lsdException w:name="Light Shading Accent 5" w:uiPriority="60"/>
+    <w:lsdException w:name="Light List Accent 5" w:uiPriority="61"/>
+    <w:lsdException w:name="Light Grid Accent 5" w:uiPriority="62"/>
+    <w:lsdException w:name="Medium Shading 1 Accent 5" w:uiPriority="63"/>
+    <w:lsdException w:name="Medium Shading 2 Accent 5" w:uiPriority="64"/>
+    <w:lsdException w:name="Medium List 1 Accent 5" w:uiPriority="65"/>
+    <w:lsdException w:name="Medium List 2 Accent 5" w:uiPriority="66"/>
+    <w:lsdException w:name="Medium Grid 1 Accent 5" w:uiPriority="67"/>
+    <w:lsdException w:name="Medium Grid 2 Accent 5" w:uiPriority="68"/>
+    <w:lsdException w:name="Medium Grid 3 Accent 5" w:uiPriority="69"/>
+    <w:lsdException w:name="Dark List Accent 5" w:uiPriority="70"/>
+    <w:lsdException w:name="Colorful Shading Accent 5" w:uiPriority="71"/>
+    <w:lsdException w:name="Colorful List Accent 5" w:uiPriority="72"/>
+    <w:lsdException w:name="Colorful Grid Accent 5" w:uiPriority="73"/>
+    <w:lsdException w:name="Light Shading Accent 6" w:uiPriority="60"/>
+    <w:lsdException w:name="Light List Accent 6" w:uiPriority="61"/>
+    <w:lsdException w:name="Light Grid Accent 6" w:uiPriority="62"/>
+    <w:lsdException w:name="Medium Shading 1 Accent 6" w:uiPriority="63"/>
+    <w:lsdException w:name="Medium Shading 2 Accent 6" w:uiPriority="64"/>
+    <w:lsdException w:name="Medium List 1 Accent 6" w:uiPriority="65"/>
+    <w:lsdException w:name="Medium List 2 Accent 6" w:uiPriority="66"/>
+    <w:lsdException w:name="Medium Grid 1 Accent 6" w:uiPriority="67"/>
+    <w:lsdException w:name="Medium Grid 2 Accent 6" w:uiPriority="68"/>
+    <w:lsdException w:name="Medium Grid 3 Accent 6" w:uiPriority="69"/>
+    <w:lsdException w:name="Dark List Accent 6" w:uiPriority="70"/>
+    <w:lsdException w:name="Colorful Shading Accent 6" w:uiPriority="71"/>
+    <w:lsdException w:name="Colorful List Accent 6" w:uiPriority="72"/>
+    <w:lsdException w:name="Colorful Grid Accent 6" w:uiPriority="73"/>
+    <w:lsdException w:name="Subtle Emphasis" w:uiPriority="19" w:qFormat="1"/>
+    <w:lsdException w:name="Intense Emphasis" w:uiPriority="21" w:qFormat="1"/>
+    <w:lsdException w:name="Subtle Reference" w:uiPriority="31" w:qFormat="1"/>
+    <w:lsdException w:name="Intense Reference" w:uiPriority="32" w:qFormat="1"/>
+    <w:lsdException w:name="Book Title" w:uiPriority="33" w:qFormat="1"/>
+    <w:lsdException w:name="Bibliography" w:semiHidden="1" w:uiPriority="37" w:unhideWhenUsed="1"/>
+    <w:lsdException w:name="TOC Heading" w:semiHidden="1" w:uiPriority="39" w:unhideWhenUsed="1" w:qFormat="1"/>
+    <w:lsdException w:name="Plain Table 1" w:uiPriority="41"/>
+    <w:lsdException w:name="Plain Table 2" w:uiPriority="42"/>
+    <w:lsdException w:name="Plain Table 3" w:uiPriority="43"/>
+    <w:lsdException w:name="Plain Table 4" w:uiPriority="44"/>
+    <w:lsdException w:name="Plain Table 5" w:uiPriority="45"/>
+    <w:lsdException w:name="Grid Table Light" w:uiPriority="40"/>
+    <w:lsdException w:name="Grid Table 1 Light" w:uiPriority="46"/>
+    <w:lsdException w:name="Grid Table 2" w:uiPriority="47"/>
+    <w:lsdException w:name="Grid Table 3" w:uiPriority="48"/>
+    <w:lsdException w:name="Grid Table 4" w:uiPriority="49"/>
+    <w:lsdException w:name="Grid Table 5 Dark" w:uiPriority="50"/>
+    <w:lsdException w:name="Grid Table 6 Colorful" w:uiPriority="51"/>
+    <w:lsdException w:name="Grid Table 7 Colorful" w:uiPriority="52"/>
+    <w:lsdException w:name="Grid Table 1 Light Accent 1" w:uiPriority="46"/>
+    <w:lsdException w:name="Grid Table 2 Accent 1" w:uiPriority="47"/>
+    <w:lsdException w:name="Grid Table 3 Accent 1" w:uiPriority="48"/>
+    <w:lsdException w:name="Grid Table 4 Accent 1" w:uiPriority="49"/>
+    <w:lsdException w:name="Grid Table 5 Dark Accent 1" w:uiPriority="50"/>
+    <w:lsdException w:name="Grid Table 6 Colorful Accent 1" w:uiPriority="51"/>
+    <w:lsdException w:name="Grid Table 7 Colorful Accent 1" w:uiPriority="52"/>
+    <w:lsdException w:name="Grid Table 1 Light Accent 2" w:uiPriority="46"/>
+    <w:lsdException w:name="Grid Table 2 Accent 2" w:uiPriority="47"/>
+    <w:lsdException w:name="Grid Table 3 Accent 2" w:uiPriority="48"/>
+    <w:lsdException w:name="Grid Table 4 Accent 2" w:uiPriority="49"/>
+    <w:lsdException w:name="Grid Table 5 Dark Accent 2" w:uiPriority="50"/>
+    <w:lsdException w:name="Grid Table 6 Colorful Accent 2" w:uiPriority="51"/>
+    <w:lsdException w:name="Grid Table 7 Colorful Accent 2" w:uiPriority="52"/>
+    <w:lsdException w:name="Grid Table 1 Light Accent 3" w:uiPriority="46"/>
+    <w:lsdException w:name="Grid Table 2 Accent 3" w:uiPriority="47"/>
+    <w:lsdException w:name="Grid Table 3 Accent 3" w:uiPriority="48"/>
+    <w:lsdException w:name="Grid Table 4 Accent 3" w:uiPriority="49"/>
+    <w:lsdException w:name="Grid Table 5 Dark Accent 3" w:uiPriority="50"/>
+    <w:lsdException w:name="Grid Table 6 Colorful Accent 3" w:uiPriority="51"/>
+    <w:lsdException w:name="Grid Table 7 Colorful Accent 3" w:uiPriority="52"/>
+    <w:lsdException w:name="Grid Table 1 Light Accent 4" w:uiPriority="46"/>
+    <w:lsdException w:name="Grid Table 2 Accent 4" w:uiPriority="47"/>
+    <w:lsdException w:name="Grid Table 3 Accent 4" w:uiPriority="48"/>
+    <w:lsdException w:name="Grid Table 4 Accent 4" w:uiPriority="49"/>
+    <w:lsdException w:name="Grid Table 5 Dark Accent 4" w:uiPriority="50"/>
+    <w:lsdException w:name="Grid Table 6 Colorful Accent 4" w:uiPriority="51"/>
+    <w:lsdException w:name="Grid Table 7 Colorful Accent 4" w:uiPriority="52"/>
+    <w:lsdException w:name="Grid Table 1 Light Accent 5" w:uiPriority="46"/>
+    <w:lsdException w:name="Grid Table 2 Accent 5" w:uiPriority="47"/>
+    <w:lsdException w:name="Grid Table 3 Accent 5" w:uiPriority="48"/>
+    <w:lsdException w:name="Grid Table 4 Accent 5" w:uiPriority="49"/>
+    <w:lsdException w:name="Grid Table 5 Dark Accent 5" w:uiPriority="50"/>
+    <w:lsdException w:name="Grid Table 6 Colorful Accent 5" w:uiPriority="51"/>
+    <w:lsdException w:name="Grid Table 7 Colorful Accent 5" w:uiPriority="52"/>
+    <w:lsdException w:name="Grid Table 1 Light Accent 6" w:uiPriority="46"/>
+    <w:lsdException w:name="Grid Table 2 Accent 6" w:uiPriority="47"/>
+    <w:lsdException w:name="Grid Table 3 Accent 6" w:uiPriority="48"/>
+    <w:lsdException w:name="Grid Table 4 Accent 6" w:uiPriority="49"/>
+    <w:lsdException w:name="Grid Table 5 Dark Accent 6" w:uiPriority="50"/>
+    <w:lsdException w:name="Grid Table 6 Colorful Accent 6" w:uiPriority="51"/>
+    <w:lsdException w:name="Grid Table 7 Colorful Accent 6" w:uiPriority="52"/>
+    <w:lsdException w:name="List Table 1 Light" w:uiPriority="46"/>
+    <w:lsdException w:name="List Table 2" w:uiPriority="47"/>
+    <w:lsdException w:name="List Table 3" w:uiPriority="48"/>
+    <w:lsdException w:name="List Table 4" w:uiPriority="49"/>
+    <w:lsdException w:name="List Table 5 Dark" w:uiPriority="50"/>
+    <w:lsdException w:name="List Table 6 Colorful" w:uiPriority="51"/>
+    <w:lsdException w:name="List Table 7 Colorful" w:uiPriority="52"/>
+    <w:lsdException w:name="List Table 1 Light Accent 1" w:uiPriority="46"/>
+    <w:lsdException w:name="List Table 2 Accent 1" w:uiPriority="47"/>
+    <w:lsdException w:name="List Table 3 Accent 1" w:uiPriority="48"/>
+    <w:lsdException w:name="List Table 4 Accent 1" w:uiPriority="49"/>
+    <w:lsdException w:name="List Table 5 Dark Accent 1" w:uiPriority="50"/>
+    <w:lsdException w:name="List Table 6 Colorful Accent 1" w:uiPriority="51"/>
+    <w:lsdException w:name="List Table 7 Colorful Accent 1" w:uiPriority="52"/>
+    <w:lsdException w:name="List Table 1 Light Accent 2" w:uiPriority="46"/>
+    <w:lsdException w:name="List Table 2 Accent 2" w:uiPriority="47"/>
+    <w:lsdException w:name="List Table 3 Accent 2" w:uiPriority="48"/>
+    <w:lsdException w:name="List Table 4 Accent 2" w:uiPriority="49"/>
+    <w:lsdException w:name="List Table 5 Dark Accent 2" w:uiPriority="50"/>
+    <w:lsdException w:name="List Table 6 Colorful Accent 2" w:uiPriority="51"/>
+    <w:lsdException w:name="List Table 7 Colorful Accent 2" w:uiPriority="52"/>
+    <w:lsdException w:name="List Table 1 Light Accent 3" w:uiPriority="46"/>
+    <w:lsdException w:name="List Table 2 Accent 3" w:uiPriority="47"/>
+    <w:lsdException w:name="List Table 3 Accent 3" w:uiPriority="48"/>
+    <w:lsdException w:name="List Table 4 Accent 3" w:uiPriority="49"/>
+    <w:lsdException w:name="List Table 5 Dark Accent 3" w:uiPriority="50"/>
+    <w:lsdException w:name="List Table 6 Colorful Accent 3" w:uiPriority="51"/>
+    <w:lsdException w:name="List Table 7 Colorful Accent 3" w:uiPriority="52"/>
+    <w:lsdException w:name="List Table 1 Light Accent 4" w:uiPriority="46"/>
+    <w:lsdException w:name="List Table 2 Accent 4" w:uiPriority="47"/>
+    <w:lsdException w:name="List Table 3 Accent 4" w:uiPriority="48"/>
+    <w:lsdException w:name="List Table 4 Accent 4" w:uiPriority="49"/>
+    <w:lsdException w:name="List Table 5 Dark Accent 4" w:uiPriority="50"/>
+    <w:lsdException w:name="List Table 6 Colorful Accent 4" w:uiPriority="51"/>
+    <w:lsdException w:name="List Table 7 Colorful Accent 4" w:uiPriority="52"/>
+    <w:lsdException w:name="List Table 1 Light Accent 5" w:uiPriority="46"/>
+    <w:lsdException w:name="List Table 2 Accent 5" w:uiPriority="47"/>
+    <w:lsdException w:name="List Table 3 Accent 5" w:uiPriority="48"/>
+    <w:lsdException w:name="List Table 4 Accent 5" w:uiPriority="49"/>
+    <w:lsdException w:name="List Table 5 Dark Accent 5" w:uiPriority="50"/>
+    <w:lsdException w:name="List Table 6 Colorful Accent 5" w:uiPriority="51"/>
+    <w:lsdException w:name="List Table 7 Colorful Accent 5" w:uiPriority="52"/>
+    <w:lsdException w:name="List Table 1 Light Accent 6" w:uiPriority="46"/>
+    <w:lsdException w:name="List Table 2 Accent 6" w:uiPriority="47"/>
+    <w:lsdException w:name="List Table 3 Accent 6" w:uiPriority="48"/>
+    <w:lsdException w:name="List Table 4 Accent 6" w:uiPriority="49"/>
+    <w:lsdException w:name="List Table 5 Dark Accent 6" w:uiPriority="50"/>
+    <w:lsdException w:name="List Table 6 Colorful Accent 6" w:uiPriority="51"/>
+    <w:lsdException w:name="List Table 7 Colorful Accent 6" w:uiPriority="52"/>
   </w:latentStyles>
   <w:style w:type="paragraph" w:default="1" w:styleId="a">
     <w:name w:val="Normal"/>
@@ -8424,7 +8763,6 @@
   <w:style w:type="character" w:default="1" w:styleId="a0">
     <w:name w:val="Default Paragraph Font"/>
     <w:uiPriority w:val="1"/>
-    <w:semiHidden/>
     <w:unhideWhenUsed/>
   </w:style>
   <w:style w:type="table" w:default="1" w:styleId="a1">
@@ -8432,7 +8770,6 @@
     <w:uiPriority w:val="99"/>
     <w:semiHidden/>
     <w:unhideWhenUsed/>
-    <w:qFormat/>
     <w:tblPr>
       <w:tblInd w:w="0" w:type="dxa"/>
       <w:tblCellMar>
@@ -8510,6 +8847,7 @@
   <w:style w:type="character" w:customStyle="1" w:styleId="span">
     <w:name w:val="span"/>
     <w:basedOn w:val="a0"/>
+    <w:qFormat/>
     <w:rsid w:val="00DC224A"/>
     <w:rPr>
       <w:bdr w:val="none" w:sz="0" w:space="0" w:color="auto"/>
@@ -8662,6 +9000,10 @@
     <w:name w:val="div_twocolleftpadding"/>
     <w:basedOn w:val="div"/>
     <w:rsid w:val="00DC224A"/>
+    <w:rPr>
+      <w:bdr w:val="none" w:sz="0" w:space="0" w:color="auto"/>
+      <w:vertAlign w:val="baseline"/>
+    </w:rPr>
   </w:style>
   <w:style w:type="character" w:customStyle="1" w:styleId="div">
     <w:name w:val="div"/>
@@ -8752,6 +9094,7 @@
   <w:style w:type="paragraph" w:customStyle="1" w:styleId="documentulli">
     <w:name w:val="document_ul_li"/>
     <w:basedOn w:val="a"/>
+    <w:qFormat/>
     <w:rsid w:val="00DC224A"/>
     <w:pPr>
       <w:pBdr>
@@ -8759,8 +9102,8 @@
       </w:pBdr>
     </w:pPr>
   </w:style>
-  <w:style w:type="character" w:customStyle="1" w:styleId="strong">
-    <w:name w:val="strong"/>
+  <w:style w:type="character" w:customStyle="1" w:styleId="10">
+    <w:name w:val="Строгий1"/>
     <w:basedOn w:val="a0"/>
     <w:rsid w:val="00DC224A"/>
     <w:rPr>
@@ -8786,6 +9129,8 @@
       <w:bCs/>
       <w:sz w:val="28"/>
       <w:szCs w:val="28"/>
+      <w:bdr w:val="none" w:sz="0" w:space="0" w:color="auto"/>
+      <w:vertAlign w:val="baseline"/>
     </w:rPr>
   </w:style>
   <w:style w:type="character" w:customStyle="1" w:styleId="spanprogramline">
@@ -8797,6 +9142,8 @@
       <w:bCs/>
       <w:sz w:val="28"/>
       <w:szCs w:val="28"/>
+      <w:bdr w:val="none" w:sz="0" w:space="0" w:color="auto"/>
+      <w:vertAlign w:val="baseline"/>
     </w:rPr>
   </w:style>
   <w:style w:type="character" w:customStyle="1" w:styleId="lt-line-clampraw-line">
@@ -9136,7 +9483,7 @@
 </file>
 
 <file path=customXml/itemProps1.xml><?xml version="1.0" encoding="utf-8"?>
-<ds:datastoreItem xmlns:ds="http://schemas.openxmlformats.org/officeDocument/2006/customXml" ds:itemID="{D86B8D44-3E52-45F4-9DB1-1D762997585D}">
+<ds:datastoreItem xmlns:ds="http://schemas.openxmlformats.org/officeDocument/2006/customXml" ds:itemID="{115CDEE1-6C54-4F53-B56E-6BA2D36B2E91}">
   <ds:schemaRefs>
     <ds:schemaRef ds:uri="http://schemas.openxmlformats.org/officeDocument/2006/bibliography"/>
   </ds:schemaRefs>

</xml_diff>